<commit_message>
Added Analysis and Design doc
</commit_message>
<xml_diff>
--- a/doc/Project_Analysis_and_Design_Document.docx
+++ b/doc/Project_Analysis_and_Design_Document.docx
@@ -1,6 +1,6 @@
 
 <file path=word/document.xml><?xml version="1.0" encoding="utf-8"?>
-<w:document xmlns:ve="http://schemas.openxmlformats.org/markup-compatibility/2006" xmlns:o="urn:schemas-microsoft-com:office:office" xmlns:r="http://schemas.openxmlformats.org/officeDocument/2006/relationships" xmlns:m="http://schemas.openxmlformats.org/officeDocument/2006/math" xmlns:v="urn:schemas-microsoft-com:vml" xmlns:wp="http://schemas.openxmlformats.org/drawingml/2006/wordprocessingDrawing" xmlns:w10="urn:schemas-microsoft-com:office:word" xmlns:w="http://schemas.openxmlformats.org/wordprocessingml/2006/main" xmlns:wne="http://schemas.microsoft.com/office/word/2006/wordml">
+<w:document xmlns:wpc="http://schemas.microsoft.com/office/word/2010/wordprocessingCanvas" xmlns:mc="http://schemas.openxmlformats.org/markup-compatibility/2006" xmlns:o="urn:schemas-microsoft-com:office:office" xmlns:r="http://schemas.openxmlformats.org/officeDocument/2006/relationships" xmlns:m="http://schemas.openxmlformats.org/officeDocument/2006/math" xmlns:v="urn:schemas-microsoft-com:vml" xmlns:wp14="http://schemas.microsoft.com/office/word/2010/wordprocessingDrawing" xmlns:wp="http://schemas.openxmlformats.org/drawingml/2006/wordprocessingDrawing" xmlns:w10="urn:schemas-microsoft-com:office:word" xmlns:w="http://schemas.openxmlformats.org/wordprocessingml/2006/main" xmlns:w14="http://schemas.microsoft.com/office/word/2010/wordml" xmlns:w15="http://schemas.microsoft.com/office/word/2012/wordml" xmlns:wpg="http://schemas.microsoft.com/office/word/2010/wordprocessingGroup" xmlns:wpi="http://schemas.microsoft.com/office/word/2010/wordprocessingInk" xmlns:wne="http://schemas.microsoft.com/office/word/2006/wordml" xmlns:wps="http://schemas.microsoft.com/office/word/2010/wordprocessingShape" mc:Ignorable="w14 w15 wp14">
   <w:body>
     <w:p>
       <w:pPr>
@@ -10,14 +10,27 @@
           <w:rFonts w:ascii="Times New Roman" w:hAnsi="Times New Roman"/>
         </w:rPr>
       </w:pPr>
-      <w:fldSimple w:instr=" SUBJECT  \* MERGEFORMAT ">
-        <w:r>
-          <w:rPr>
-            <w:rFonts w:ascii="Times New Roman" w:hAnsi="Times New Roman"/>
-          </w:rPr>
-          <w:t>&lt;Project Name&gt;</w:t>
-        </w:r>
-      </w:fldSimple>
+      <w:r>
+        <w:fldChar w:fldCharType="begin"/>
+      </w:r>
+      <w:r>
+        <w:instrText xml:space="preserve"> SUBJECT  \* MERGEFORMAT </w:instrText>
+      </w:r>
+      <w:r>
+        <w:fldChar w:fldCharType="separate"/>
+      </w:r>
+      <w:r>
+        <w:rPr>
+          <w:rFonts w:ascii="Times New Roman" w:hAnsi="Times New Roman"/>
+        </w:rPr>
+        <w:t>Online Book Recommendation System</w:t>
+      </w:r>
+      <w:r>
+        <w:rPr>
+          <w:rFonts w:ascii="Times New Roman" w:hAnsi="Times New Roman"/>
+        </w:rPr>
+        <w:fldChar w:fldCharType="end"/>
+      </w:r>
     </w:p>
     <w:p>
       <w:pPr>
@@ -48,6 +61,26 @@
         </w:rPr>
         <w:t>Student:</w:t>
       </w:r>
+      <w:r>
+        <w:rPr>
+          <w:rFonts w:ascii="Times New Roman" w:hAnsi="Times New Roman"/>
+        </w:rPr>
+        <w:t xml:space="preserve"> </w:t>
+      </w:r>
+      <w:proofErr w:type="spellStart"/>
+      <w:r>
+        <w:rPr>
+          <w:rFonts w:ascii="Times New Roman" w:hAnsi="Times New Roman"/>
+        </w:rPr>
+        <w:t>Biris</w:t>
+      </w:r>
+      <w:proofErr w:type="spellEnd"/>
+      <w:r>
+        <w:rPr>
+          <w:rFonts w:ascii="Times New Roman" w:hAnsi="Times New Roman"/>
+        </w:rPr>
+        <w:t xml:space="preserve"> Alexandra</w:t>
+      </w:r>
     </w:p>
     <w:p>
       <w:pPr>
@@ -63,6 +96,13 @@
           <w:sz w:val="36"/>
         </w:rPr>
         <w:t>Group:</w:t>
+      </w:r>
+      <w:r>
+        <w:rPr>
+          <w:b/>
+          <w:sz w:val="36"/>
+        </w:rPr>
+        <w:t xml:space="preserve"> 30432</w:t>
       </w:r>
     </w:p>
     <w:p>
@@ -138,7 +178,7 @@
           <w:insideV w:val="single" w:sz="6" w:space="0" w:color="auto"/>
         </w:tblBorders>
         <w:tblLayout w:type="fixed"/>
-        <w:tblLook w:val="0000"/>
+        <w:tblLook w:val="0000" w:firstRow="0" w:lastRow="0" w:firstColumn="0" w:lastColumn="0" w:noHBand="0" w:noVBand="0"/>
       </w:tblPr>
       <w:tblGrid>
         <w:gridCol w:w="2304"/>
@@ -238,7 +278,7 @@
               <w:pStyle w:val="Tabletext"/>
             </w:pPr>
             <w:r>
-              <w:t>&lt;dd/mmm/yy&gt;</w:t>
+              <w:t>19/04/18</w:t>
             </w:r>
           </w:p>
         </w:tc>
@@ -251,7 +291,7 @@
               <w:pStyle w:val="Tabletext"/>
             </w:pPr>
             <w:r>
-              <w:t>&lt;x.x&gt;</w:t>
+              <w:t>1.0</w:t>
             </w:r>
           </w:p>
         </w:tc>
@@ -264,7 +304,7 @@
               <w:pStyle w:val="Tabletext"/>
             </w:pPr>
             <w:r>
-              <w:t>&lt;details&gt;</w:t>
+              <w:t>First version</w:t>
             </w:r>
           </w:p>
         </w:tc>
@@ -276,8 +316,13 @@
             <w:pPr>
               <w:pStyle w:val="Tabletext"/>
             </w:pPr>
+            <w:proofErr w:type="spellStart"/>
             <w:r>
-              <w:t>&lt;name&gt;</w:t>
+              <w:t>Biris</w:t>
+            </w:r>
+            <w:proofErr w:type="spellEnd"/>
+            <w:r>
+              <w:t xml:space="preserve"> Alexandra</w:t>
             </w:r>
           </w:p>
         </w:tc>
@@ -2049,35 +2094,688 @@
       </w:r>
       <w:bookmarkEnd w:id="0"/>
     </w:p>
-    <w:p>
-      <w:pPr>
+    <w:p/>
+    <w:p>
+      <w:pPr>
+        <w:widowControl/>
+        <w:spacing w:line="240" w:lineRule="auto"/>
         <w:ind w:firstLine="720"/>
         <w:rPr>
-          <w:i/>
-          <w:color w:val="943634"/>
-        </w:rPr>
-      </w:pPr>
-      <w:r>
-        <w:rPr>
-          <w:i/>
-          <w:color w:val="943634"/>
-        </w:rPr>
-        <w:t>[</w:t>
-      </w:r>
-      <w:r>
-        <w:rPr>
-          <w:i/>
-          <w:color w:val="943634" w:themeColor="accent2" w:themeShade="BF"/>
-        </w:rPr>
-        <w:t>Present the project specification</w:t>
-      </w:r>
-      <w:r>
-        <w:rPr>
-          <w:i/>
-          <w:color w:val="943634"/>
-        </w:rPr>
-        <w:t>]</w:t>
-      </w:r>
+          <w:sz w:val="24"/>
+          <w:szCs w:val="24"/>
+        </w:rPr>
+      </w:pPr>
+      <w:r>
+        <w:rPr>
+          <w:sz w:val="24"/>
+          <w:szCs w:val="24"/>
+        </w:rPr>
+        <w:t>The</w:t>
+      </w:r>
+      <w:r>
+        <w:rPr>
+          <w:sz w:val="24"/>
+          <w:szCs w:val="24"/>
+        </w:rPr>
+        <w:t xml:space="preserve"> Online book selli</w:t>
+      </w:r>
+      <w:r>
+        <w:rPr>
+          <w:sz w:val="24"/>
+          <w:szCs w:val="24"/>
+        </w:rPr>
+        <w:t>ng website</w:t>
+      </w:r>
+      <w:r>
+        <w:rPr>
+          <w:sz w:val="24"/>
+          <w:szCs w:val="24"/>
+        </w:rPr>
+        <w:t xml:space="preserve"> </w:t>
+      </w:r>
+      <w:r>
+        <w:rPr>
+          <w:sz w:val="24"/>
+          <w:szCs w:val="24"/>
+        </w:rPr>
+        <w:t xml:space="preserve">is a tool that </w:t>
+      </w:r>
+      <w:r>
+        <w:rPr>
+          <w:sz w:val="24"/>
+          <w:szCs w:val="24"/>
+        </w:rPr>
+        <w:t xml:space="preserve">helps </w:t>
+      </w:r>
+      <w:r>
+        <w:rPr>
+          <w:sz w:val="24"/>
+          <w:szCs w:val="24"/>
+        </w:rPr>
+        <w:t>customers to buy the books online having a customized r</w:t>
+      </w:r>
+      <w:r>
+        <w:rPr>
+          <w:sz w:val="24"/>
+          <w:szCs w:val="24"/>
+        </w:rPr>
+        <w:t>ecommendation system</w:t>
+      </w:r>
+      <w:r>
+        <w:rPr>
+          <w:sz w:val="24"/>
+          <w:szCs w:val="24"/>
+        </w:rPr>
+        <w:t>. The system is one of the strongest</w:t>
+      </w:r>
+      <w:r>
+        <w:rPr>
+          <w:sz w:val="24"/>
+          <w:szCs w:val="24"/>
+        </w:rPr>
+        <w:t xml:space="preserve"> tools to increase profit and retainin</w:t>
+      </w:r>
+      <w:r>
+        <w:rPr>
+          <w:sz w:val="24"/>
+          <w:szCs w:val="24"/>
+        </w:rPr>
+        <w:t>g buyer, due to the fact that the</w:t>
+      </w:r>
+      <w:r>
+        <w:rPr>
+          <w:sz w:val="24"/>
+          <w:szCs w:val="24"/>
+        </w:rPr>
+        <w:t xml:space="preserve"> system must recommend book</w:t>
+      </w:r>
+      <w:r>
+        <w:rPr>
+          <w:sz w:val="24"/>
+          <w:szCs w:val="24"/>
+        </w:rPr>
+        <w:t>s that are of buyer’s interest.</w:t>
+      </w:r>
+    </w:p>
+    <w:p>
+      <w:pPr>
+        <w:pStyle w:val="Heading1"/>
+        <w:numPr>
+          <w:ilvl w:val="0"/>
+          <w:numId w:val="3"/>
+        </w:numPr>
+        <w:tabs>
+          <w:tab w:val="left" w:pos="720"/>
+        </w:tabs>
+        <w:ind w:hanging="1440"/>
+        <w:rPr>
+          <w:rFonts w:ascii="Times New Roman" w:hAnsi="Times New Roman"/>
+        </w:rPr>
+      </w:pPr>
+      <w:bookmarkStart w:id="1" w:name="_Toc285793955"/>
+      <w:r>
+        <w:rPr>
+          <w:rFonts w:ascii="Times New Roman" w:hAnsi="Times New Roman"/>
+        </w:rPr>
+        <w:t>Elaboration – Iteration 1</w:t>
+      </w:r>
+      <w:r>
+        <w:rPr>
+          <w:rFonts w:ascii="Times New Roman" w:hAnsi="Times New Roman"/>
+        </w:rPr>
+        <w:t>.1</w:t>
+      </w:r>
+      <w:bookmarkEnd w:id="1"/>
+    </w:p>
+    <w:p>
+      <w:pPr>
+        <w:pStyle w:val="Heading1"/>
+        <w:rPr>
+          <w:rFonts w:ascii="Times New Roman" w:hAnsi="Times New Roman"/>
+        </w:rPr>
+      </w:pPr>
+      <w:bookmarkStart w:id="2" w:name="_Toc285793956"/>
+      <w:r>
+        <w:rPr>
+          <w:rFonts w:ascii="Times New Roman" w:hAnsi="Times New Roman"/>
+        </w:rPr>
+        <w:t>Domain Model</w:t>
+      </w:r>
+      <w:bookmarkEnd w:id="2"/>
+    </w:p>
+    <w:p>
+      <w:pPr>
+        <w:jc w:val="center"/>
+      </w:pPr>
+      <w:r>
+        <w:rPr>
+          <w:noProof/>
+        </w:rPr>
+        <w:drawing>
+          <wp:inline distT="0" distB="0" distL="0" distR="0">
+            <wp:extent cx="3905250" cy="4339167"/>
+            <wp:effectExtent l="0" t="0" r="0" b="0"/>
+            <wp:docPr id="3" name="Picture 3"/>
+            <wp:cNvGraphicFramePr>
+              <a:graphicFrameLocks xmlns:a="http://schemas.openxmlformats.org/drawingml/2006/main" noChangeAspect="1"/>
+            </wp:cNvGraphicFramePr>
+            <a:graphic xmlns:a="http://schemas.openxmlformats.org/drawingml/2006/main">
+              <a:graphicData uri="http://schemas.openxmlformats.org/drawingml/2006/picture">
+                <pic:pic xmlns:pic="http://schemas.openxmlformats.org/drawingml/2006/picture">
+                  <pic:nvPicPr>
+                    <pic:cNvPr id="3" name="Plm.png"/>
+                    <pic:cNvPicPr/>
+                  </pic:nvPicPr>
+                  <pic:blipFill>
+                    <a:blip r:embed="rId8">
+                      <a:extLst>
+                        <a:ext uri="{28A0092B-C50C-407E-A947-70E740481C1C}">
+                          <a14:useLocalDpi xmlns:a14="http://schemas.microsoft.com/office/drawing/2010/main" val="0"/>
+                        </a:ext>
+                      </a:extLst>
+                    </a:blip>
+                    <a:stretch>
+                      <a:fillRect/>
+                    </a:stretch>
+                  </pic:blipFill>
+                  <pic:spPr>
+                    <a:xfrm>
+                      <a:off x="0" y="0"/>
+                      <a:ext cx="3908019" cy="4342243"/>
+                    </a:xfrm>
+                    <a:prstGeom prst="rect">
+                      <a:avLst/>
+                    </a:prstGeom>
+                  </pic:spPr>
+                </pic:pic>
+              </a:graphicData>
+            </a:graphic>
+          </wp:inline>
+        </w:drawing>
+      </w:r>
+    </w:p>
+    <w:p>
+      <w:pPr>
+        <w:pStyle w:val="Heading1"/>
+        <w:rPr>
+          <w:rFonts w:ascii="Times New Roman" w:hAnsi="Times New Roman"/>
+        </w:rPr>
+      </w:pPr>
+      <w:bookmarkStart w:id="3" w:name="_Toc285793957"/>
+      <w:r>
+        <w:rPr>
+          <w:rFonts w:ascii="Times New Roman" w:hAnsi="Times New Roman"/>
+        </w:rPr>
+        <w:t>Architectural Design</w:t>
+      </w:r>
+      <w:bookmarkEnd w:id="3"/>
+    </w:p>
+    <w:p>
+      <w:pPr>
+        <w:pStyle w:val="Heading2"/>
+        <w:rPr>
+          <w:rFonts w:ascii="Times New Roman" w:hAnsi="Times New Roman"/>
+        </w:rPr>
+      </w:pPr>
+      <w:bookmarkStart w:id="4" w:name="_Toc285793958"/>
+      <w:r>
+        <w:rPr>
+          <w:rFonts w:ascii="Times New Roman" w:hAnsi="Times New Roman"/>
+        </w:rPr>
+        <w:t>Conceptual Architecture</w:t>
+      </w:r>
+      <w:bookmarkEnd w:id="4"/>
+    </w:p>
+    <w:p/>
+    <w:p>
+      <w:pPr>
+        <w:ind w:firstLine="720"/>
+        <w:rPr>
+          <w:sz w:val="24"/>
+          <w:szCs w:val="24"/>
+        </w:rPr>
+      </w:pPr>
+      <w:r>
+        <w:rPr>
+          <w:sz w:val="24"/>
+          <w:szCs w:val="24"/>
+        </w:rPr>
+        <w:t xml:space="preserve">The architectural pattern used is Layers. Components within </w:t>
+      </w:r>
+      <w:r>
+        <w:rPr>
+          <w:sz w:val="24"/>
+          <w:szCs w:val="24"/>
+        </w:rPr>
+        <w:t xml:space="preserve">this </w:t>
+      </w:r>
+      <w:r>
+        <w:rPr>
+          <w:sz w:val="24"/>
+          <w:szCs w:val="24"/>
+        </w:rPr>
+        <w:t>pattern are organized into horizontal layers, each layer performing a specific role within the application</w:t>
+      </w:r>
+      <w:r>
+        <w:rPr>
+          <w:sz w:val="24"/>
+          <w:szCs w:val="24"/>
+        </w:rPr>
+        <w:t xml:space="preserve">. </w:t>
+      </w:r>
+      <w:r>
+        <w:rPr>
+          <w:sz w:val="24"/>
+          <w:szCs w:val="24"/>
+        </w:rPr>
+        <w:t xml:space="preserve">Although </w:t>
+      </w:r>
+      <w:r>
+        <w:rPr>
+          <w:sz w:val="24"/>
+          <w:szCs w:val="24"/>
+        </w:rPr>
+        <w:t>it</w:t>
+      </w:r>
+      <w:r>
+        <w:rPr>
+          <w:sz w:val="24"/>
+          <w:szCs w:val="24"/>
+        </w:rPr>
+        <w:t xml:space="preserve"> does not specify the number and types of layers that must exist in the pattern, most laye</w:t>
+      </w:r>
+      <w:r>
+        <w:rPr>
+          <w:sz w:val="24"/>
+          <w:szCs w:val="24"/>
+        </w:rPr>
+        <w:t>red architectures consist of three</w:t>
+      </w:r>
+      <w:r>
+        <w:rPr>
+          <w:sz w:val="24"/>
+          <w:szCs w:val="24"/>
+        </w:rPr>
+        <w:t xml:space="preserve"> standard layers: pres</w:t>
+      </w:r>
+      <w:r>
+        <w:rPr>
+          <w:sz w:val="24"/>
+          <w:szCs w:val="24"/>
+        </w:rPr>
+        <w:t>entation, business</w:t>
+      </w:r>
+      <w:r>
+        <w:rPr>
+          <w:sz w:val="24"/>
+          <w:szCs w:val="24"/>
+        </w:rPr>
+        <w:t xml:space="preserve"> and database</w:t>
+      </w:r>
+      <w:r>
+        <w:rPr>
+          <w:sz w:val="24"/>
+          <w:szCs w:val="24"/>
+        </w:rPr>
+        <w:t>.</w:t>
+      </w:r>
+      <w:r>
+        <w:rPr>
+          <w:sz w:val="24"/>
+          <w:szCs w:val="24"/>
+        </w:rPr>
+        <w:t xml:space="preserve"> Data layer will also be divided into entity and repository.</w:t>
+      </w:r>
+    </w:p>
+    <w:p>
+      <w:pPr>
+        <w:ind w:firstLine="720"/>
+        <w:rPr>
+          <w:sz w:val="24"/>
+          <w:szCs w:val="24"/>
+        </w:rPr>
+      </w:pPr>
+    </w:p>
+    <w:p>
+      <w:pPr>
+        <w:pStyle w:val="ListParagraph"/>
+        <w:numPr>
+          <w:ilvl w:val="0"/>
+          <w:numId w:val="15"/>
+        </w:numPr>
+        <w:rPr>
+          <w:sz w:val="24"/>
+          <w:szCs w:val="24"/>
+        </w:rPr>
+      </w:pPr>
+      <w:r>
+        <w:rPr>
+          <w:sz w:val="24"/>
+          <w:szCs w:val="24"/>
+        </w:rPr>
+        <w:lastRenderedPageBreak/>
+        <w:t>Presentation layer: responsible for handling all user interface and browser communication logic</w:t>
+      </w:r>
+    </w:p>
+    <w:p>
+      <w:pPr>
+        <w:pStyle w:val="ListParagraph"/>
+        <w:numPr>
+          <w:ilvl w:val="0"/>
+          <w:numId w:val="15"/>
+        </w:numPr>
+        <w:rPr>
+          <w:sz w:val="24"/>
+          <w:szCs w:val="24"/>
+        </w:rPr>
+      </w:pPr>
+      <w:r>
+        <w:rPr>
+          <w:sz w:val="24"/>
+          <w:szCs w:val="24"/>
+        </w:rPr>
+        <w:t xml:space="preserve">Business layer: </w:t>
+      </w:r>
+      <w:r>
+        <w:rPr>
+          <w:sz w:val="24"/>
+          <w:szCs w:val="24"/>
+        </w:rPr>
+        <w:t>responsible for executing specific business rules associated with the request</w:t>
+      </w:r>
+    </w:p>
+    <w:p>
+      <w:pPr>
+        <w:pStyle w:val="ListParagraph"/>
+        <w:numPr>
+          <w:ilvl w:val="0"/>
+          <w:numId w:val="15"/>
+        </w:numPr>
+        <w:rPr>
+          <w:sz w:val="24"/>
+          <w:szCs w:val="24"/>
+        </w:rPr>
+      </w:pPr>
+      <w:r>
+        <w:rPr>
+          <w:sz w:val="24"/>
+          <w:szCs w:val="24"/>
+        </w:rPr>
+        <w:t>Database layer: responsible for executing</w:t>
+      </w:r>
+      <w:r>
+        <w:rPr>
+          <w:sz w:val="24"/>
+          <w:szCs w:val="24"/>
+        </w:rPr>
+        <w:t xml:space="preserve"> SQL statements to retrieve the correspo</w:t>
+      </w:r>
+      <w:r>
+        <w:rPr>
+          <w:sz w:val="24"/>
+          <w:szCs w:val="24"/>
+        </w:rPr>
+        <w:t>nding data and pass it back up</w:t>
+      </w:r>
+      <w:r>
+        <w:rPr>
+          <w:sz w:val="24"/>
+          <w:szCs w:val="24"/>
+        </w:rPr>
+        <w:t xml:space="preserve"> in the business layer.</w:t>
+      </w:r>
+    </w:p>
+    <w:p>
+      <w:pPr>
+        <w:rPr>
+          <w:sz w:val="24"/>
+          <w:szCs w:val="24"/>
+        </w:rPr>
+      </w:pPr>
+    </w:p>
+    <w:p>
+      <w:pPr>
+        <w:ind w:firstLine="720"/>
+        <w:rPr>
+          <w:sz w:val="24"/>
+          <w:szCs w:val="24"/>
+        </w:rPr>
+      </w:pPr>
+      <w:r>
+        <w:rPr>
+          <w:sz w:val="24"/>
+          <w:szCs w:val="24"/>
+        </w:rPr>
+        <w:t>MVC Pattern stands fo</w:t>
+      </w:r>
+      <w:r>
+        <w:rPr>
+          <w:sz w:val="24"/>
+          <w:szCs w:val="24"/>
+        </w:rPr>
+        <w:t>r Model-View-Controller Pattern and will be used to create the presentation of the project.</w:t>
+      </w:r>
+      <w:r>
+        <w:rPr>
+          <w:sz w:val="24"/>
+          <w:szCs w:val="24"/>
+        </w:rPr>
+        <w:t xml:space="preserve"> T</w:t>
+      </w:r>
+      <w:r>
+        <w:rPr>
+          <w:sz w:val="24"/>
+          <w:szCs w:val="24"/>
+        </w:rPr>
+        <w:t xml:space="preserve">his pattern is used to separate application's concerns as follows: </w:t>
+      </w:r>
+    </w:p>
+    <w:p>
+      <w:pPr>
+        <w:rPr>
+          <w:sz w:val="24"/>
+          <w:szCs w:val="24"/>
+        </w:rPr>
+      </w:pPr>
+    </w:p>
+    <w:p>
+      <w:pPr>
+        <w:pStyle w:val="ListParagraph"/>
+        <w:numPr>
+          <w:ilvl w:val="0"/>
+          <w:numId w:val="16"/>
+        </w:numPr>
+        <w:rPr>
+          <w:sz w:val="24"/>
+          <w:szCs w:val="24"/>
+        </w:rPr>
+      </w:pPr>
+      <w:r>
+        <w:rPr>
+          <w:sz w:val="24"/>
+          <w:szCs w:val="24"/>
+        </w:rPr>
+        <w:t>Model - This part of the framework is to store the data of the application, such as databases, text data, files and/or other web resources.</w:t>
+      </w:r>
+    </w:p>
+    <w:p>
+      <w:pPr>
+        <w:pStyle w:val="ListParagraph"/>
+        <w:numPr>
+          <w:ilvl w:val="0"/>
+          <w:numId w:val="16"/>
+        </w:numPr>
+        <w:rPr>
+          <w:sz w:val="24"/>
+          <w:szCs w:val="24"/>
+        </w:rPr>
+      </w:pPr>
+      <w:r>
+        <w:rPr>
+          <w:sz w:val="24"/>
+          <w:szCs w:val="24"/>
+        </w:rPr>
+        <w:t>View - This is the graphical user interface of the application. That would contain different buttons, text boxes and other controls to let the user interact with the application to complete his projects depending on the sort of the software he is using.</w:t>
+      </w:r>
+    </w:p>
+    <w:p>
+      <w:pPr>
+        <w:pStyle w:val="ListParagraph"/>
+        <w:numPr>
+          <w:ilvl w:val="0"/>
+          <w:numId w:val="16"/>
+        </w:numPr>
+        <w:rPr>
+          <w:sz w:val="24"/>
+          <w:szCs w:val="24"/>
+        </w:rPr>
+      </w:pPr>
+      <w:r>
+        <w:rPr>
+          <w:sz w:val="24"/>
+          <w:szCs w:val="24"/>
+        </w:rPr>
+        <w:t>Controller - The actual back-end code constitutes the controller of the framework. A controller controls the data coming from the users, or going to the user from a model.</w:t>
+      </w:r>
+    </w:p>
+    <w:p/>
+    <w:p/>
+    <w:p>
+      <w:pPr>
+        <w:jc w:val="center"/>
+      </w:pPr>
+      <w:bookmarkStart w:id="5" w:name="_GoBack"/>
+      <w:r>
+        <w:rPr>
+          <w:noProof/>
+        </w:rPr>
+        <w:drawing>
+          <wp:inline distT="0" distB="0" distL="0" distR="0">
+            <wp:extent cx="5147026" cy="3938905"/>
+            <wp:effectExtent l="0" t="0" r="0" b="0"/>
+            <wp:docPr id="5" name="Picture 5"/>
+            <wp:cNvGraphicFramePr>
+              <a:graphicFrameLocks xmlns:a="http://schemas.openxmlformats.org/drawingml/2006/main" noChangeAspect="1"/>
+            </wp:cNvGraphicFramePr>
+            <a:graphic xmlns:a="http://schemas.openxmlformats.org/drawingml/2006/main">
+              <a:graphicData uri="http://schemas.openxmlformats.org/drawingml/2006/picture">
+                <pic:pic xmlns:pic="http://schemas.openxmlformats.org/drawingml/2006/picture">
+                  <pic:nvPicPr>
+                    <pic:cNvPr id="5" name="plm2.png"/>
+                    <pic:cNvPicPr/>
+                  </pic:nvPicPr>
+                  <pic:blipFill>
+                    <a:blip r:embed="rId9">
+                      <a:extLst>
+                        <a:ext uri="{28A0092B-C50C-407E-A947-70E740481C1C}">
+                          <a14:useLocalDpi xmlns:a14="http://schemas.microsoft.com/office/drawing/2010/main" val="0"/>
+                        </a:ext>
+                      </a:extLst>
+                    </a:blip>
+                    <a:stretch>
+                      <a:fillRect/>
+                    </a:stretch>
+                  </pic:blipFill>
+                  <pic:spPr>
+                    <a:xfrm>
+                      <a:off x="0" y="0"/>
+                      <a:ext cx="5152539" cy="3943124"/>
+                    </a:xfrm>
+                    <a:prstGeom prst="rect">
+                      <a:avLst/>
+                    </a:prstGeom>
+                  </pic:spPr>
+                </pic:pic>
+              </a:graphicData>
+            </a:graphic>
+          </wp:inline>
+        </w:drawing>
+      </w:r>
+      <w:bookmarkEnd w:id="5"/>
+    </w:p>
+    <w:p>
+      <w:pPr>
+        <w:pStyle w:val="Heading2"/>
+        <w:rPr>
+          <w:rFonts w:ascii="Times New Roman" w:hAnsi="Times New Roman"/>
+        </w:rPr>
+      </w:pPr>
+      <w:bookmarkStart w:id="6" w:name="_Toc285793959"/>
+      <w:r>
+        <w:rPr>
+          <w:rFonts w:ascii="Times New Roman" w:hAnsi="Times New Roman"/>
+        </w:rPr>
+        <w:lastRenderedPageBreak/>
+        <w:t>Package Design</w:t>
+      </w:r>
+      <w:bookmarkEnd w:id="6"/>
+    </w:p>
+    <w:p>
+      <w:pPr>
+        <w:jc w:val="center"/>
+      </w:pPr>
+      <w:r>
+        <w:rPr>
+          <w:noProof/>
+        </w:rPr>
+        <w:drawing>
+          <wp:inline distT="0" distB="0" distL="0" distR="0">
+            <wp:extent cx="1714500" cy="4534678"/>
+            <wp:effectExtent l="0" t="0" r="0" b="0"/>
+            <wp:docPr id="1" name="Picture 1"/>
+            <wp:cNvGraphicFramePr>
+              <a:graphicFrameLocks xmlns:a="http://schemas.openxmlformats.org/drawingml/2006/main" noChangeAspect="1"/>
+            </wp:cNvGraphicFramePr>
+            <a:graphic xmlns:a="http://schemas.openxmlformats.org/drawingml/2006/main">
+              <a:graphicData uri="http://schemas.openxmlformats.org/drawingml/2006/picture">
+                <pic:pic xmlns:pic="http://schemas.openxmlformats.org/drawingml/2006/picture">
+                  <pic:nvPicPr>
+                    <pic:cNvPr id="1" name="Plm.png"/>
+                    <pic:cNvPicPr/>
+                  </pic:nvPicPr>
+                  <pic:blipFill>
+                    <a:blip r:embed="rId10">
+                      <a:extLst>
+                        <a:ext uri="{28A0092B-C50C-407E-A947-70E740481C1C}">
+                          <a14:useLocalDpi xmlns:a14="http://schemas.microsoft.com/office/drawing/2010/main" val="0"/>
+                        </a:ext>
+                      </a:extLst>
+                    </a:blip>
+                    <a:stretch>
+                      <a:fillRect/>
+                    </a:stretch>
+                  </pic:blipFill>
+                  <pic:spPr>
+                    <a:xfrm>
+                      <a:off x="0" y="0"/>
+                      <a:ext cx="1715668" cy="4537768"/>
+                    </a:xfrm>
+                    <a:prstGeom prst="rect">
+                      <a:avLst/>
+                    </a:prstGeom>
+                  </pic:spPr>
+                </pic:pic>
+              </a:graphicData>
+            </a:graphic>
+          </wp:inline>
+        </w:drawing>
+      </w:r>
+    </w:p>
+    <w:p>
+      <w:pPr>
+        <w:pStyle w:val="Heading2"/>
+        <w:rPr>
+          <w:rFonts w:ascii="Times New Roman" w:hAnsi="Times New Roman"/>
+        </w:rPr>
+      </w:pPr>
+      <w:bookmarkStart w:id="7" w:name="_Toc285793960"/>
+      <w:r>
+        <w:rPr>
+          <w:rFonts w:ascii="Times New Roman" w:hAnsi="Times New Roman"/>
+        </w:rPr>
+        <w:t>Component and Deployment Diagrams</w:t>
+      </w:r>
+      <w:bookmarkEnd w:id="7"/>
     </w:p>
     <w:p>
       <w:pPr>
@@ -2094,6 +2792,53 @@
           <w:rFonts w:ascii="Times New Roman" w:hAnsi="Times New Roman"/>
         </w:rPr>
       </w:pPr>
+      <w:r>
+        <w:rPr>
+          <w:rFonts w:ascii="Times New Roman" w:hAnsi="Times New Roman"/>
+          <w:noProof/>
+        </w:rPr>
+        <w:drawing>
+          <wp:inline distT="0" distB="0" distL="0" distR="0">
+            <wp:extent cx="4610100" cy="2048933"/>
+            <wp:effectExtent l="0" t="0" r="0" b="0"/>
+            <wp:docPr id="2" name="Picture 2"/>
+            <wp:cNvGraphicFramePr>
+              <a:graphicFrameLocks xmlns:a="http://schemas.openxmlformats.org/drawingml/2006/main" noChangeAspect="1"/>
+            </wp:cNvGraphicFramePr>
+            <a:graphic xmlns:a="http://schemas.openxmlformats.org/drawingml/2006/main">
+              <a:graphicData uri="http://schemas.openxmlformats.org/drawingml/2006/picture">
+                <pic:pic xmlns:pic="http://schemas.openxmlformats.org/drawingml/2006/picture">
+                  <pic:nvPicPr>
+                    <pic:cNvPr id="2" name="Plm.png"/>
+                    <pic:cNvPicPr/>
+                  </pic:nvPicPr>
+                  <pic:blipFill>
+                    <a:blip r:embed="rId11">
+                      <a:extLst>
+                        <a:ext uri="{28A0092B-C50C-407E-A947-70E740481C1C}">
+                          <a14:useLocalDpi xmlns:a14="http://schemas.microsoft.com/office/drawing/2010/main" val="0"/>
+                        </a:ext>
+                      </a:extLst>
+                    </a:blip>
+                    <a:stretch>
+                      <a:fillRect/>
+                    </a:stretch>
+                  </pic:blipFill>
+                  <pic:spPr>
+                    <a:xfrm>
+                      <a:off x="0" y="0"/>
+                      <a:ext cx="4626528" cy="2056235"/>
+                    </a:xfrm>
+                    <a:prstGeom prst="rect">
+                      <a:avLst/>
+                    </a:prstGeom>
+                  </pic:spPr>
+                </pic:pic>
+              </a:graphicData>
+            </a:graphic>
+          </wp:inline>
+        </w:drawing>
+      </w:r>
     </w:p>
     <w:p>
       <w:pPr>
@@ -2110,7 +2855,7 @@
           <w:rFonts w:ascii="Times New Roman" w:hAnsi="Times New Roman"/>
         </w:rPr>
       </w:pPr>
-      <w:bookmarkStart w:id="1" w:name="_Toc285793955"/>
+      <w:bookmarkStart w:id="8" w:name="_Toc285793961"/>
       <w:r>
         <w:rPr>
           <w:rFonts w:ascii="Times New Roman" w:hAnsi="Times New Roman"/>
@@ -2121,192 +2866,6 @@
         <w:rPr>
           <w:rFonts w:ascii="Times New Roman" w:hAnsi="Times New Roman"/>
         </w:rPr>
-        <w:t>.1</w:t>
-      </w:r>
-      <w:bookmarkEnd w:id="1"/>
-    </w:p>
-    <w:p>
-      <w:pPr>
-        <w:pStyle w:val="Heading1"/>
-        <w:rPr>
-          <w:rFonts w:ascii="Times New Roman" w:hAnsi="Times New Roman"/>
-        </w:rPr>
-      </w:pPr>
-      <w:bookmarkStart w:id="2" w:name="_Toc285793956"/>
-      <w:r>
-        <w:rPr>
-          <w:rFonts w:ascii="Times New Roman" w:hAnsi="Times New Roman"/>
-        </w:rPr>
-        <w:t>Domain Model</w:t>
-      </w:r>
-      <w:bookmarkEnd w:id="2"/>
-    </w:p>
-    <w:p>
-      <w:pPr>
-        <w:ind w:left="720"/>
-        <w:rPr>
-          <w:i/>
-          <w:color w:val="943634"/>
-        </w:rPr>
-      </w:pPr>
-      <w:r>
-        <w:rPr>
-          <w:i/>
-          <w:color w:val="943634"/>
-        </w:rPr>
-        <w:t>[Define the domain model and create the conceptual class diagrams]</w:t>
-      </w:r>
-    </w:p>
-    <w:p>
-      <w:pPr>
-        <w:pStyle w:val="Heading1"/>
-        <w:rPr>
-          <w:rFonts w:ascii="Times New Roman" w:hAnsi="Times New Roman"/>
-        </w:rPr>
-      </w:pPr>
-      <w:bookmarkStart w:id="3" w:name="_Toc285793957"/>
-      <w:r>
-        <w:rPr>
-          <w:rFonts w:ascii="Times New Roman" w:hAnsi="Times New Roman"/>
-        </w:rPr>
-        <w:t>Architectural Design</w:t>
-      </w:r>
-      <w:bookmarkEnd w:id="3"/>
-    </w:p>
-    <w:p>
-      <w:pPr>
-        <w:pStyle w:val="Heading2"/>
-        <w:rPr>
-          <w:rFonts w:ascii="Times New Roman" w:hAnsi="Times New Roman"/>
-        </w:rPr>
-      </w:pPr>
-      <w:bookmarkStart w:id="4" w:name="_Toc285793958"/>
-      <w:r>
-        <w:rPr>
-          <w:rFonts w:ascii="Times New Roman" w:hAnsi="Times New Roman"/>
-        </w:rPr>
-        <w:t>Conceptual Architecture</w:t>
-      </w:r>
-      <w:bookmarkEnd w:id="4"/>
-    </w:p>
-    <w:p>
-      <w:pPr>
-        <w:ind w:left="720"/>
-        <w:rPr>
-          <w:i/>
-          <w:color w:val="943634"/>
-        </w:rPr>
-      </w:pPr>
-      <w:r>
-        <w:rPr>
-          <w:i/>
-          <w:color w:val="943634"/>
-        </w:rPr>
-        <w:t>[Define the system’s conceptual architecture; use an architectural style and pattern - highlight its use and motivate your choice.]</w:t>
-      </w:r>
-    </w:p>
-    <w:p>
-      <w:pPr>
-        <w:pStyle w:val="Heading2"/>
-        <w:rPr>
-          <w:rFonts w:ascii="Times New Roman" w:hAnsi="Times New Roman"/>
-        </w:rPr>
-      </w:pPr>
-      <w:bookmarkStart w:id="5" w:name="_Toc285793959"/>
-      <w:r>
-        <w:rPr>
-          <w:rFonts w:ascii="Times New Roman" w:hAnsi="Times New Roman"/>
-        </w:rPr>
-        <w:t>Package Design</w:t>
-      </w:r>
-      <w:bookmarkEnd w:id="5"/>
-    </w:p>
-    <w:p>
-      <w:pPr>
-        <w:ind w:left="720"/>
-        <w:rPr>
-          <w:i/>
-          <w:color w:val="943634"/>
-        </w:rPr>
-      </w:pPr>
-      <w:r>
-        <w:rPr>
-          <w:i/>
-          <w:color w:val="943634"/>
-        </w:rPr>
-        <w:t>[Create a package diagram]</w:t>
-      </w:r>
-    </w:p>
-    <w:p>
-      <w:pPr>
-        <w:pStyle w:val="Heading2"/>
-        <w:rPr>
-          <w:rFonts w:ascii="Times New Roman" w:hAnsi="Times New Roman"/>
-        </w:rPr>
-      </w:pPr>
-      <w:bookmarkStart w:id="6" w:name="_Toc285793960"/>
-      <w:r>
-        <w:rPr>
-          <w:rFonts w:ascii="Times New Roman" w:hAnsi="Times New Roman"/>
-        </w:rPr>
-        <w:t>Component and Deployment Diagrams</w:t>
-      </w:r>
-      <w:bookmarkEnd w:id="6"/>
-    </w:p>
-    <w:p>
-      <w:pPr>
-        <w:ind w:left="720"/>
-      </w:pPr>
-      <w:r>
-        <w:rPr>
-          <w:i/>
-          <w:color w:val="943634"/>
-        </w:rPr>
-        <w:t>[Create the component and deployment diagrams.]</w:t>
-      </w:r>
-    </w:p>
-    <w:p>
-      <w:pPr>
-        <w:pStyle w:val="Heading1"/>
-        <w:numPr>
-          <w:ilvl w:val="0"/>
-          <w:numId w:val="0"/>
-        </w:numPr>
-        <w:tabs>
-          <w:tab w:val="left" w:pos="720"/>
-        </w:tabs>
-        <w:ind w:left="1440"/>
-        <w:rPr>
-          <w:rFonts w:ascii="Times New Roman" w:hAnsi="Times New Roman"/>
-        </w:rPr>
-      </w:pPr>
-    </w:p>
-    <w:p>
-      <w:pPr>
-        <w:pStyle w:val="Heading1"/>
-        <w:numPr>
-          <w:ilvl w:val="0"/>
-          <w:numId w:val="3"/>
-        </w:numPr>
-        <w:tabs>
-          <w:tab w:val="left" w:pos="720"/>
-        </w:tabs>
-        <w:ind w:hanging="1440"/>
-        <w:rPr>
-          <w:rFonts w:ascii="Times New Roman" w:hAnsi="Times New Roman"/>
-        </w:rPr>
-      </w:pPr>
-      <w:bookmarkStart w:id="7" w:name="_Toc285793961"/>
-      <w:r>
-        <w:rPr>
-          <w:rFonts w:ascii="Times New Roman" w:hAnsi="Times New Roman"/>
-        </w:rPr>
-        <w:t>Elaboration – Iteration 1</w:t>
-      </w:r>
-      <w:r>
-        <w:rPr>
-          <w:rFonts w:ascii="Times New Roman" w:hAnsi="Times New Roman"/>
-        </w:rPr>
         <w:t>.</w:t>
       </w:r>
       <w:r>
@@ -2315,7 +2874,7 @@
         </w:rPr>
         <w:t>2</w:t>
       </w:r>
-      <w:bookmarkEnd w:id="7"/>
+      <w:bookmarkEnd w:id="8"/>
     </w:p>
     <w:p>
       <w:pPr>
@@ -2329,14 +2888,14 @@
           <w:rFonts w:ascii="Times New Roman" w:hAnsi="Times New Roman"/>
         </w:rPr>
       </w:pPr>
-      <w:bookmarkStart w:id="8" w:name="_Toc285793962"/>
+      <w:bookmarkStart w:id="9" w:name="_Toc285793962"/>
       <w:r>
         <w:rPr>
           <w:rFonts w:ascii="Times New Roman" w:hAnsi="Times New Roman"/>
         </w:rPr>
         <w:t>Design Model</w:t>
       </w:r>
-      <w:bookmarkEnd w:id="8"/>
+      <w:bookmarkEnd w:id="9"/>
     </w:p>
     <w:p>
       <w:pPr>
@@ -2350,14 +2909,14 @@
           <w:rFonts w:ascii="Times New Roman" w:hAnsi="Times New Roman"/>
         </w:rPr>
       </w:pPr>
-      <w:bookmarkStart w:id="9" w:name="_Toc285793963"/>
+      <w:bookmarkStart w:id="10" w:name="_Toc285793963"/>
       <w:r>
         <w:rPr>
           <w:rFonts w:ascii="Times New Roman" w:hAnsi="Times New Roman"/>
         </w:rPr>
         <w:t>Dynamic Behavior</w:t>
       </w:r>
-      <w:bookmarkEnd w:id="9"/>
+      <w:bookmarkEnd w:id="10"/>
     </w:p>
     <w:p>
       <w:pPr>
@@ -2387,11 +2946,12 @@
           <w:rFonts w:ascii="Times New Roman" w:hAnsi="Times New Roman"/>
         </w:rPr>
       </w:pPr>
-      <w:bookmarkStart w:id="10" w:name="_Toc285793964"/>
-      <w:r>
-        <w:rPr>
-          <w:rFonts w:ascii="Times New Roman" w:hAnsi="Times New Roman"/>
-        </w:rPr>
+      <w:bookmarkStart w:id="11" w:name="_Toc285793964"/>
+      <w:r>
+        <w:rPr>
+          <w:rFonts w:ascii="Times New Roman" w:hAnsi="Times New Roman"/>
+        </w:rPr>
+        <w:lastRenderedPageBreak/>
         <w:t xml:space="preserve">Class </w:t>
       </w:r>
       <w:r>
@@ -2400,7 +2960,7 @@
         </w:rPr>
         <w:t>Design</w:t>
       </w:r>
-      <w:bookmarkEnd w:id="10"/>
+      <w:bookmarkEnd w:id="11"/>
     </w:p>
     <w:p>
       <w:pPr>
@@ -2436,7 +2996,23 @@
           <w:i/>
           <w:color w:val="943634"/>
         </w:rPr>
-        <w:t xml:space="preserve"> GoF patterns</w:t>
+        <w:t xml:space="preserve"> </w:t>
+      </w:r>
+      <w:proofErr w:type="spellStart"/>
+      <w:r>
+        <w:rPr>
+          <w:i/>
+          <w:color w:val="943634"/>
+        </w:rPr>
+        <w:t>GoF</w:t>
+      </w:r>
+      <w:proofErr w:type="spellEnd"/>
+      <w:r>
+        <w:rPr>
+          <w:i/>
+          <w:color w:val="943634"/>
+        </w:rPr>
+        <w:t xml:space="preserve"> patterns</w:t>
       </w:r>
       <w:r>
         <w:rPr>
@@ -2458,14 +3034,14 @@
           <w:rFonts w:ascii="Times New Roman" w:hAnsi="Times New Roman"/>
         </w:rPr>
       </w:pPr>
-      <w:bookmarkStart w:id="11" w:name="_Toc285793965"/>
+      <w:bookmarkStart w:id="12" w:name="_Toc285793965"/>
       <w:r>
         <w:rPr>
           <w:rFonts w:ascii="Times New Roman" w:hAnsi="Times New Roman"/>
         </w:rPr>
         <w:t>Data Model</w:t>
       </w:r>
-      <w:bookmarkEnd w:id="11"/>
+      <w:bookmarkEnd w:id="12"/>
     </w:p>
     <w:p>
       <w:pPr>
@@ -2495,14 +3071,14 @@
           <w:rFonts w:ascii="Times New Roman" w:hAnsi="Times New Roman"/>
         </w:rPr>
       </w:pPr>
-      <w:bookmarkStart w:id="12" w:name="_Toc285793966"/>
+      <w:bookmarkStart w:id="13" w:name="_Toc285793966"/>
       <w:r>
         <w:rPr>
           <w:rFonts w:ascii="Times New Roman" w:hAnsi="Times New Roman"/>
         </w:rPr>
         <w:t>Unit Testing</w:t>
       </w:r>
-      <w:bookmarkEnd w:id="12"/>
+      <w:bookmarkEnd w:id="13"/>
     </w:p>
     <w:p>
       <w:pPr>
@@ -2551,14 +3127,14 @@
           <w:rFonts w:ascii="Times New Roman" w:hAnsi="Times New Roman"/>
         </w:rPr>
       </w:pPr>
-      <w:bookmarkStart w:id="13" w:name="_Toc285793967"/>
+      <w:bookmarkStart w:id="14" w:name="_Toc285793967"/>
       <w:r>
         <w:rPr>
           <w:rFonts w:ascii="Times New Roman" w:hAnsi="Times New Roman"/>
         </w:rPr>
         <w:t>Elaboration – Iteration 2</w:t>
       </w:r>
-      <w:bookmarkEnd w:id="13"/>
+      <w:bookmarkEnd w:id="14"/>
     </w:p>
     <w:p>
       <w:pPr>
@@ -2572,14 +3148,14 @@
           <w:rFonts w:ascii="Times New Roman" w:hAnsi="Times New Roman"/>
         </w:rPr>
       </w:pPr>
-      <w:bookmarkStart w:id="14" w:name="_Toc285793968"/>
+      <w:bookmarkStart w:id="15" w:name="_Toc285793968"/>
       <w:r>
         <w:rPr>
           <w:rFonts w:ascii="Times New Roman" w:hAnsi="Times New Roman"/>
         </w:rPr>
         <w:t>Architectural Design Refinement</w:t>
       </w:r>
-      <w:bookmarkEnd w:id="14"/>
+      <w:bookmarkEnd w:id="15"/>
     </w:p>
     <w:p>
       <w:pPr>
@@ -2610,14 +3186,14 @@
           <w:rFonts w:ascii="Times New Roman" w:hAnsi="Times New Roman"/>
         </w:rPr>
       </w:pPr>
-      <w:bookmarkStart w:id="15" w:name="_Toc285793969"/>
+      <w:bookmarkStart w:id="16" w:name="_Toc285793969"/>
       <w:r>
         <w:rPr>
           <w:rFonts w:ascii="Times New Roman" w:hAnsi="Times New Roman"/>
         </w:rPr>
         <w:t>Design Model Refinement</w:t>
       </w:r>
-      <w:bookmarkEnd w:id="15"/>
+      <w:bookmarkEnd w:id="16"/>
     </w:p>
     <w:p>
       <w:pPr>
@@ -2633,9 +3209,9 @@
           <w:sz w:val="24"/>
         </w:rPr>
       </w:pPr>
-      <w:bookmarkStart w:id="16" w:name="_Toc285725326"/>
-      <w:bookmarkStart w:id="17" w:name="_Toc285725569"/>
-      <w:bookmarkStart w:id="18" w:name="_Toc285793970"/>
+      <w:bookmarkStart w:id="17" w:name="_Toc285725326"/>
+      <w:bookmarkStart w:id="18" w:name="_Toc285725569"/>
+      <w:bookmarkStart w:id="19" w:name="_Toc285793970"/>
       <w:r>
         <w:rPr>
           <w:rFonts w:ascii="Times New Roman" w:hAnsi="Times New Roman"/>
@@ -2663,9 +3239,9 @@
         </w:rPr>
         <w:t>GRASP; motivate your choices. Deliver the updated class diagrams.]</w:t>
       </w:r>
-      <w:bookmarkEnd w:id="16"/>
       <w:bookmarkEnd w:id="17"/>
       <w:bookmarkEnd w:id="18"/>
+      <w:bookmarkEnd w:id="19"/>
     </w:p>
     <w:p>
       <w:pPr>
@@ -2727,14 +3303,14 @@
           <w:rFonts w:ascii="Times New Roman" w:hAnsi="Times New Roman"/>
         </w:rPr>
       </w:pPr>
-      <w:bookmarkStart w:id="19" w:name="_Toc285793971"/>
+      <w:bookmarkStart w:id="20" w:name="_Toc285793971"/>
       <w:r>
         <w:rPr>
           <w:rFonts w:ascii="Times New Roman" w:hAnsi="Times New Roman"/>
         </w:rPr>
         <w:t>Construction and Transition</w:t>
       </w:r>
-      <w:bookmarkEnd w:id="19"/>
+      <w:bookmarkEnd w:id="20"/>
     </w:p>
     <w:p>
       <w:pPr>
@@ -2756,14 +3332,14 @@
           <w:rFonts w:ascii="Times New Roman" w:hAnsi="Times New Roman"/>
         </w:rPr>
       </w:pPr>
-      <w:bookmarkStart w:id="20" w:name="_Toc285793972"/>
+      <w:bookmarkStart w:id="21" w:name="_Toc285793972"/>
       <w:r>
         <w:rPr>
           <w:rFonts w:ascii="Times New Roman" w:hAnsi="Times New Roman"/>
         </w:rPr>
         <w:t>System Testing</w:t>
       </w:r>
-      <w:bookmarkEnd w:id="20"/>
+      <w:bookmarkEnd w:id="21"/>
     </w:p>
     <w:p>
       <w:pPr>
@@ -2793,14 +3369,14 @@
           <w:rFonts w:ascii="Times New Roman" w:hAnsi="Times New Roman"/>
         </w:rPr>
       </w:pPr>
-      <w:bookmarkStart w:id="21" w:name="_Toc285793973"/>
+      <w:bookmarkStart w:id="22" w:name="_Toc285793973"/>
       <w:r>
         <w:rPr>
           <w:rFonts w:ascii="Times New Roman" w:hAnsi="Times New Roman"/>
         </w:rPr>
         <w:t>Future improvements</w:t>
       </w:r>
-      <w:bookmarkEnd w:id="21"/>
+      <w:bookmarkEnd w:id="22"/>
     </w:p>
     <w:p>
       <w:pPr>
@@ -2839,14 +3415,14 @@
           <w:rFonts w:ascii="Times New Roman" w:hAnsi="Times New Roman"/>
         </w:rPr>
       </w:pPr>
-      <w:bookmarkStart w:id="22" w:name="_Toc285793974"/>
+      <w:bookmarkStart w:id="23" w:name="_Toc285793974"/>
       <w:r>
         <w:rPr>
           <w:rFonts w:ascii="Times New Roman" w:hAnsi="Times New Roman"/>
         </w:rPr>
         <w:t>Bibliography</w:t>
       </w:r>
-      <w:bookmarkEnd w:id="22"/>
+      <w:bookmarkEnd w:id="23"/>
     </w:p>
     <w:p/>
     <w:p>
@@ -2856,10 +3432,10 @@
     </w:p>
     <w:p/>
     <w:sectPr>
-      <w:headerReference w:type="default" r:id="rId8"/>
-      <w:footerReference w:type="default" r:id="rId9"/>
-      <w:headerReference w:type="first" r:id="rId10"/>
-      <w:footerReference w:type="first" r:id="rId11"/>
+      <w:headerReference w:type="default" r:id="rId12"/>
+      <w:footerReference w:type="default" r:id="rId13"/>
+      <w:headerReference w:type="first" r:id="rId14"/>
+      <w:footerReference w:type="first" r:id="rId15"/>
       <w:pgSz w:w="12240" w:h="15840" w:code="1"/>
       <w:pgMar w:top="1440" w:right="1440" w:bottom="1440" w:left="1440" w:header="720" w:footer="720" w:gutter="0"/>
       <w:cols w:space="720"/>
@@ -2870,7 +3446,7 @@
 </file>
 
 <file path=word/endnotes.xml><?xml version="1.0" encoding="utf-8"?>
-<w:endnotes xmlns:ve="http://schemas.openxmlformats.org/markup-compatibility/2006" xmlns:o="urn:schemas-microsoft-com:office:office" xmlns:r="http://schemas.openxmlformats.org/officeDocument/2006/relationships" xmlns:m="http://schemas.openxmlformats.org/officeDocument/2006/math" xmlns:v="urn:schemas-microsoft-com:vml" xmlns:wp="http://schemas.openxmlformats.org/drawingml/2006/wordprocessingDrawing" xmlns:w10="urn:schemas-microsoft-com:office:word" xmlns:w="http://schemas.openxmlformats.org/wordprocessingml/2006/main" xmlns:wne="http://schemas.microsoft.com/office/word/2006/wordml">
+<w:endnotes xmlns:wpc="http://schemas.microsoft.com/office/word/2010/wordprocessingCanvas" xmlns:mc="http://schemas.openxmlformats.org/markup-compatibility/2006" xmlns:o="urn:schemas-microsoft-com:office:office" xmlns:r="http://schemas.openxmlformats.org/officeDocument/2006/relationships" xmlns:m="http://schemas.openxmlformats.org/officeDocument/2006/math" xmlns:v="urn:schemas-microsoft-com:vml" xmlns:wp14="http://schemas.microsoft.com/office/word/2010/wordprocessingDrawing" xmlns:wp="http://schemas.openxmlformats.org/drawingml/2006/wordprocessingDrawing" xmlns:w10="urn:schemas-microsoft-com:office:word" xmlns:w="http://schemas.openxmlformats.org/wordprocessingml/2006/main" xmlns:w14="http://schemas.microsoft.com/office/word/2010/wordml" xmlns:w15="http://schemas.microsoft.com/office/word/2012/wordml" xmlns:wpg="http://schemas.microsoft.com/office/word/2010/wordprocessingGroup" xmlns:wpi="http://schemas.microsoft.com/office/word/2010/wordprocessingInk" xmlns:wne="http://schemas.microsoft.com/office/word/2006/wordml" xmlns:wps="http://schemas.microsoft.com/office/word/2010/wordprocessingShape" mc:Ignorable="w14 w15 wp14">
   <w:endnote w:type="separator" w:id="-1">
     <w:p>
       <w:pPr>
@@ -2895,7 +3471,7 @@
 </file>
 
 <file path=word/footer1.xml><?xml version="1.0" encoding="utf-8"?>
-<w:ftr xmlns:ve="http://schemas.openxmlformats.org/markup-compatibility/2006" xmlns:o="urn:schemas-microsoft-com:office:office" xmlns:r="http://schemas.openxmlformats.org/officeDocument/2006/relationships" xmlns:m="http://schemas.openxmlformats.org/officeDocument/2006/math" xmlns:v="urn:schemas-microsoft-com:vml" xmlns:wp="http://schemas.openxmlformats.org/drawingml/2006/wordprocessingDrawing" xmlns:w10="urn:schemas-microsoft-com:office:word" xmlns:w="http://schemas.openxmlformats.org/wordprocessingml/2006/main" xmlns:wne="http://schemas.microsoft.com/office/word/2006/wordml">
+<w:ftr xmlns:wpc="http://schemas.microsoft.com/office/word/2010/wordprocessingCanvas" xmlns:mc="http://schemas.openxmlformats.org/markup-compatibility/2006" xmlns:o="urn:schemas-microsoft-com:office:office" xmlns:r="http://schemas.openxmlformats.org/officeDocument/2006/relationships" xmlns:m="http://schemas.openxmlformats.org/officeDocument/2006/math" xmlns:v="urn:schemas-microsoft-com:vml" xmlns:wp14="http://schemas.microsoft.com/office/word/2010/wordprocessingDrawing" xmlns:wp="http://schemas.openxmlformats.org/drawingml/2006/wordprocessingDrawing" xmlns:w10="urn:schemas-microsoft-com:office:word" xmlns:w="http://schemas.openxmlformats.org/wordprocessingml/2006/main" xmlns:w14="http://schemas.microsoft.com/office/word/2010/wordml" xmlns:w15="http://schemas.microsoft.com/office/word/2012/wordml" xmlns:wpg="http://schemas.microsoft.com/office/word/2010/wordprocessingGroup" xmlns:wpi="http://schemas.microsoft.com/office/word/2010/wordprocessingInk" xmlns:wne="http://schemas.microsoft.com/office/word/2006/wordml" xmlns:wps="http://schemas.microsoft.com/office/word/2010/wordprocessingShape" mc:Ignorable="w14 w15 wp14">
   <w:p>
     <w:pPr>
       <w:pStyle w:val="Footer"/>
@@ -2933,7 +3509,7 @@
 </file>
 
 <file path=word/footer2.xml><?xml version="1.0" encoding="utf-8"?>
-<w:ftr xmlns:ve="http://schemas.openxmlformats.org/markup-compatibility/2006" xmlns:o="urn:schemas-microsoft-com:office:office" xmlns:r="http://schemas.openxmlformats.org/officeDocument/2006/relationships" xmlns:m="http://schemas.openxmlformats.org/officeDocument/2006/math" xmlns:v="urn:schemas-microsoft-com:vml" xmlns:wp="http://schemas.openxmlformats.org/drawingml/2006/wordprocessingDrawing" xmlns:w10="urn:schemas-microsoft-com:office:word" xmlns:w="http://schemas.openxmlformats.org/wordprocessingml/2006/main" xmlns:wne="http://schemas.microsoft.com/office/word/2006/wordml">
+<w:ftr xmlns:wpc="http://schemas.microsoft.com/office/word/2010/wordprocessingCanvas" xmlns:mc="http://schemas.openxmlformats.org/markup-compatibility/2006" xmlns:o="urn:schemas-microsoft-com:office:office" xmlns:r="http://schemas.openxmlformats.org/officeDocument/2006/relationships" xmlns:m="http://schemas.openxmlformats.org/officeDocument/2006/math" xmlns:v="urn:schemas-microsoft-com:vml" xmlns:wp14="http://schemas.microsoft.com/office/word/2010/wordprocessingDrawing" xmlns:wp="http://schemas.openxmlformats.org/drawingml/2006/wordprocessingDrawing" xmlns:w10="urn:schemas-microsoft-com:office:word" xmlns:w="http://schemas.openxmlformats.org/wordprocessingml/2006/main" xmlns:w14="http://schemas.microsoft.com/office/word/2010/wordml" xmlns:w15="http://schemas.microsoft.com/office/word/2012/wordml" xmlns:wpg="http://schemas.microsoft.com/office/word/2010/wordprocessingGroup" xmlns:wpi="http://schemas.microsoft.com/office/word/2010/wordprocessingInk" xmlns:wne="http://schemas.microsoft.com/office/word/2006/wordml" xmlns:wps="http://schemas.microsoft.com/office/word/2010/wordprocessingShape" mc:Ignorable="w14 w15 wp14">
   <w:tbl>
     <w:tblPr>
       <w:tblW w:w="0" w:type="auto"/>
@@ -2946,7 +3522,7 @@
         <w:insideV w:val="single" w:sz="6" w:space="0" w:color="auto"/>
       </w:tblBorders>
       <w:tblLayout w:type="fixed"/>
-      <w:tblLook w:val="0000"/>
+      <w:tblLook w:val="0000" w:firstRow="0" w:lastRow="0" w:firstColumn="0" w:lastColumn="0" w:noHBand="0" w:noVBand="0"/>
     </w:tblPr>
     <w:tblGrid>
       <w:gridCol w:w="3162"/>
@@ -3026,7 +3602,7 @@
               <w:rStyle w:val="PageNumber"/>
               <w:noProof/>
             </w:rPr>
-            <w:t>3</w:t>
+            <w:t>5</w:t>
           </w:r>
           <w:r>
             <w:rPr>
@@ -3040,15 +3616,29 @@
             </w:rPr>
             <w:t xml:space="preserve"> of </w:t>
           </w:r>
-          <w:fldSimple w:instr=" NUMPAGES  \* MERGEFORMAT ">
-            <w:r>
-              <w:rPr>
-                <w:rStyle w:val="PageNumber"/>
-                <w:noProof/>
-              </w:rPr>
-              <w:t>5</w:t>
-            </w:r>
-          </w:fldSimple>
+          <w:r>
+            <w:fldChar w:fldCharType="begin"/>
+          </w:r>
+          <w:r>
+            <w:instrText xml:space="preserve"> NUMPAGES  \* MERGEFORMAT </w:instrText>
+          </w:r>
+          <w:r>
+            <w:fldChar w:fldCharType="separate"/>
+          </w:r>
+          <w:r>
+            <w:rPr>
+              <w:rStyle w:val="PageNumber"/>
+              <w:noProof/>
+            </w:rPr>
+            <w:t>7</w:t>
+          </w:r>
+          <w:r>
+            <w:rPr>
+              <w:rStyle w:val="PageNumber"/>
+              <w:noProof/>
+            </w:rPr>
+            <w:fldChar w:fldCharType="end"/>
+          </w:r>
         </w:p>
       </w:tc>
     </w:tr>
@@ -3062,7 +3652,7 @@
 </file>
 
 <file path=word/footer3.xml><?xml version="1.0" encoding="utf-8"?>
-<w:ftr xmlns:ve="http://schemas.openxmlformats.org/markup-compatibility/2006" xmlns:o="urn:schemas-microsoft-com:office:office" xmlns:r="http://schemas.openxmlformats.org/officeDocument/2006/relationships" xmlns:m="http://schemas.openxmlformats.org/officeDocument/2006/math" xmlns:v="urn:schemas-microsoft-com:vml" xmlns:wp="http://schemas.openxmlformats.org/drawingml/2006/wordprocessingDrawing" xmlns:w10="urn:schemas-microsoft-com:office:word" xmlns:w="http://schemas.openxmlformats.org/wordprocessingml/2006/main" xmlns:wne="http://schemas.microsoft.com/office/word/2006/wordml">
+<w:ftr xmlns:wpc="http://schemas.microsoft.com/office/word/2010/wordprocessingCanvas" xmlns:mc="http://schemas.openxmlformats.org/markup-compatibility/2006" xmlns:o="urn:schemas-microsoft-com:office:office" xmlns:r="http://schemas.openxmlformats.org/officeDocument/2006/relationships" xmlns:m="http://schemas.openxmlformats.org/officeDocument/2006/math" xmlns:v="urn:schemas-microsoft-com:vml" xmlns:wp14="http://schemas.microsoft.com/office/word/2010/wordprocessingDrawing" xmlns:wp="http://schemas.openxmlformats.org/drawingml/2006/wordprocessingDrawing" xmlns:w10="urn:schemas-microsoft-com:office:word" xmlns:w="http://schemas.openxmlformats.org/wordprocessingml/2006/main" xmlns:w14="http://schemas.microsoft.com/office/word/2010/wordml" xmlns:w15="http://schemas.microsoft.com/office/word/2012/wordml" xmlns:wpg="http://schemas.microsoft.com/office/word/2010/wordprocessingGroup" xmlns:wpi="http://schemas.microsoft.com/office/word/2010/wordprocessingInk" xmlns:wne="http://schemas.microsoft.com/office/word/2006/wordml" xmlns:wps="http://schemas.microsoft.com/office/word/2010/wordprocessingShape" mc:Ignorable="w14 w15 wp14">
   <w:p>
     <w:pPr>
       <w:pStyle w:val="Footer"/>
@@ -3072,7 +3662,7 @@
 </file>
 
 <file path=word/footnotes.xml><?xml version="1.0" encoding="utf-8"?>
-<w:footnotes xmlns:ve="http://schemas.openxmlformats.org/markup-compatibility/2006" xmlns:o="urn:schemas-microsoft-com:office:office" xmlns:r="http://schemas.openxmlformats.org/officeDocument/2006/relationships" xmlns:m="http://schemas.openxmlformats.org/officeDocument/2006/math" xmlns:v="urn:schemas-microsoft-com:vml" xmlns:wp="http://schemas.openxmlformats.org/drawingml/2006/wordprocessingDrawing" xmlns:w10="urn:schemas-microsoft-com:office:word" xmlns:w="http://schemas.openxmlformats.org/wordprocessingml/2006/main" xmlns:wne="http://schemas.microsoft.com/office/word/2006/wordml">
+<w:footnotes xmlns:wpc="http://schemas.microsoft.com/office/word/2010/wordprocessingCanvas" xmlns:mc="http://schemas.openxmlformats.org/markup-compatibility/2006" xmlns:o="urn:schemas-microsoft-com:office:office" xmlns:r="http://schemas.openxmlformats.org/officeDocument/2006/relationships" xmlns:m="http://schemas.openxmlformats.org/officeDocument/2006/math" xmlns:v="urn:schemas-microsoft-com:vml" xmlns:wp14="http://schemas.microsoft.com/office/word/2010/wordprocessingDrawing" xmlns:wp="http://schemas.openxmlformats.org/drawingml/2006/wordprocessingDrawing" xmlns:w10="urn:schemas-microsoft-com:office:word" xmlns:w="http://schemas.openxmlformats.org/wordprocessingml/2006/main" xmlns:w14="http://schemas.microsoft.com/office/word/2010/wordml" xmlns:w15="http://schemas.microsoft.com/office/word/2012/wordml" xmlns:wpg="http://schemas.microsoft.com/office/word/2010/wordprocessingGroup" xmlns:wpi="http://schemas.microsoft.com/office/word/2010/wordprocessingInk" xmlns:wne="http://schemas.microsoft.com/office/word/2006/wordml" xmlns:wps="http://schemas.microsoft.com/office/word/2010/wordprocessingShape" mc:Ignorable="w14 w15 wp14">
   <w:footnote w:type="separator" w:id="-1">
     <w:p>
       <w:pPr>
@@ -3097,7 +3687,7 @@
 </file>
 
 <file path=word/header1.xml><?xml version="1.0" encoding="utf-8"?>
-<w:hdr xmlns:ve="http://schemas.openxmlformats.org/markup-compatibility/2006" xmlns:o="urn:schemas-microsoft-com:office:office" xmlns:r="http://schemas.openxmlformats.org/officeDocument/2006/relationships" xmlns:m="http://schemas.openxmlformats.org/officeDocument/2006/math" xmlns:v="urn:schemas-microsoft-com:vml" xmlns:wp="http://schemas.openxmlformats.org/drawingml/2006/wordprocessingDrawing" xmlns:w10="urn:schemas-microsoft-com:office:word" xmlns:w="http://schemas.openxmlformats.org/wordprocessingml/2006/main" xmlns:wne="http://schemas.microsoft.com/office/word/2006/wordml">
+<w:hdr xmlns:wpc="http://schemas.microsoft.com/office/word/2010/wordprocessingCanvas" xmlns:mc="http://schemas.openxmlformats.org/markup-compatibility/2006" xmlns:o="urn:schemas-microsoft-com:office:office" xmlns:r="http://schemas.openxmlformats.org/officeDocument/2006/relationships" xmlns:m="http://schemas.openxmlformats.org/officeDocument/2006/math" xmlns:v="urn:schemas-microsoft-com:vml" xmlns:wp14="http://schemas.microsoft.com/office/word/2010/wordprocessingDrawing" xmlns:wp="http://schemas.openxmlformats.org/drawingml/2006/wordprocessingDrawing" xmlns:w10="urn:schemas-microsoft-com:office:word" xmlns:w="http://schemas.openxmlformats.org/wordprocessingml/2006/main" xmlns:w14="http://schemas.microsoft.com/office/word/2010/wordml" xmlns:w15="http://schemas.microsoft.com/office/word/2012/wordml" xmlns:wpg="http://schemas.microsoft.com/office/word/2010/wordprocessingGroup" xmlns:wpi="http://schemas.microsoft.com/office/word/2010/wordprocessingInk" xmlns:wne="http://schemas.microsoft.com/office/word/2006/wordml" xmlns:wps="http://schemas.microsoft.com/office/word/2010/wordprocessingShape" mc:Ignorable="w14 w15 wp14">
   <w:tbl>
     <w:tblPr>
       <w:tblW w:w="0" w:type="auto"/>
@@ -3110,7 +3700,7 @@
         <w:insideV w:val="single" w:sz="6" w:space="0" w:color="auto"/>
       </w:tblBorders>
       <w:tblLayout w:type="fixed"/>
-      <w:tblLook w:val="0000"/>
+      <w:tblLook w:val="0000" w:firstRow="0" w:lastRow="0" w:firstColumn="0" w:lastColumn="0" w:noHBand="0" w:noVBand="0"/>
     </w:tblPr>
     <w:tblGrid>
       <w:gridCol w:w="6379"/>
@@ -3122,11 +3712,9 @@
           <w:tcW w:w="6379" w:type="dxa"/>
         </w:tcPr>
         <w:p>
-          <w:fldSimple w:instr=" SUBJECT  \* MERGEFORMAT ">
-            <w:r>
-              <w:t>&lt;Project Name&gt;</w:t>
-            </w:r>
-          </w:fldSimple>
+          <w:r>
+            <w:t>Online Book Recommendation System</w:t>
+          </w:r>
         </w:p>
       </w:tc>
       <w:tc>
@@ -3142,7 +3730,10 @@
             <w:ind w:right="68"/>
           </w:pPr>
           <w:r>
-            <w:t xml:space="preserve">  Version:           &lt;1.0&gt;</w:t>
+            <w:t xml:space="preserve"> </w:t>
+          </w:r>
+          <w:r>
+            <w:t xml:space="preserve"> Version:           1.0</w:t>
           </w:r>
         </w:p>
       </w:tc>
@@ -3153,14 +3744,24 @@
           <w:tcW w:w="6379" w:type="dxa"/>
         </w:tcPr>
         <w:p>
-          <w:fldSimple w:instr=" TITLE  \* MERGEFORMAT ">
-            <w:r>
-              <w:t>Analysis and Design</w:t>
-            </w:r>
-            <w:r>
-              <w:t xml:space="preserve"> Document</w:t>
-            </w:r>
-          </w:fldSimple>
+          <w:r>
+            <w:fldChar w:fldCharType="begin"/>
+          </w:r>
+          <w:r>
+            <w:instrText xml:space="preserve"> TITLE  \* MERGEFORMAT </w:instrText>
+          </w:r>
+          <w:r>
+            <w:fldChar w:fldCharType="separate"/>
+          </w:r>
+          <w:r>
+            <w:t>Analysis and Design</w:t>
+          </w:r>
+          <w:r>
+            <w:t xml:space="preserve"> Document</w:t>
+          </w:r>
+          <w:r>
+            <w:fldChar w:fldCharType="end"/>
+          </w:r>
         </w:p>
       </w:tc>
       <w:tc>
@@ -3169,7 +3770,10 @@
         </w:tcPr>
         <w:p>
           <w:r>
-            <w:t xml:space="preserve">  Date:  &lt;dd/mmm/yy&gt;</w:t>
+            <w:t xml:space="preserve">  Date:  </w:t>
+          </w:r>
+          <w:r>
+            <w:t>19.04.2018</w:t>
           </w:r>
         </w:p>
       </w:tc>
@@ -3180,11 +3784,7 @@
           <w:tcW w:w="9558" w:type="dxa"/>
           <w:gridSpan w:val="2"/>
         </w:tcPr>
-        <w:p>
-          <w:r>
-            <w:t>&lt;document identifier&gt;</w:t>
-          </w:r>
-        </w:p>
+        <w:p/>
       </w:tc>
     </w:tr>
   </w:tbl>
@@ -3197,7 +3797,7 @@
 </file>
 
 <file path=word/header2.xml><?xml version="1.0" encoding="utf-8"?>
-<w:hdr xmlns:ve="http://schemas.openxmlformats.org/markup-compatibility/2006" xmlns:o="urn:schemas-microsoft-com:office:office" xmlns:r="http://schemas.openxmlformats.org/officeDocument/2006/relationships" xmlns:m="http://schemas.openxmlformats.org/officeDocument/2006/math" xmlns:v="urn:schemas-microsoft-com:vml" xmlns:wp="http://schemas.openxmlformats.org/drawingml/2006/wordprocessingDrawing" xmlns:w10="urn:schemas-microsoft-com:office:word" xmlns:w="http://schemas.openxmlformats.org/wordprocessingml/2006/main" xmlns:wne="http://schemas.microsoft.com/office/word/2006/wordml">
+<w:hdr xmlns:wpc="http://schemas.microsoft.com/office/word/2010/wordprocessingCanvas" xmlns:mc="http://schemas.openxmlformats.org/markup-compatibility/2006" xmlns:o="urn:schemas-microsoft-com:office:office" xmlns:r="http://schemas.openxmlformats.org/officeDocument/2006/relationships" xmlns:m="http://schemas.openxmlformats.org/officeDocument/2006/math" xmlns:v="urn:schemas-microsoft-com:vml" xmlns:wp14="http://schemas.microsoft.com/office/word/2010/wordprocessingDrawing" xmlns:wp="http://schemas.openxmlformats.org/drawingml/2006/wordprocessingDrawing" xmlns:w10="urn:schemas-microsoft-com:office:word" xmlns:w="http://schemas.openxmlformats.org/wordprocessingml/2006/main" xmlns:w14="http://schemas.microsoft.com/office/word/2010/wordml" xmlns:w15="http://schemas.microsoft.com/office/word/2012/wordml" xmlns:wpg="http://schemas.microsoft.com/office/word/2010/wordprocessingGroup" xmlns:wpi="http://schemas.microsoft.com/office/word/2010/wordprocessingInk" xmlns:wne="http://schemas.microsoft.com/office/word/2006/wordml" xmlns:wps="http://schemas.microsoft.com/office/word/2010/wordprocessingShape" mc:Ignorable="w14 w15 wp14">
   <w:p>
     <w:pPr>
       <w:pStyle w:val="Header"/>
@@ -3207,8 +3807,8 @@
 </file>
 
 <file path=word/numbering.xml><?xml version="1.0" encoding="utf-8"?>
-<w:numbering xmlns:ve="http://schemas.openxmlformats.org/markup-compatibility/2006" xmlns:o="urn:schemas-microsoft-com:office:office" xmlns:r="http://schemas.openxmlformats.org/officeDocument/2006/relationships" xmlns:m="http://schemas.openxmlformats.org/officeDocument/2006/math" xmlns:v="urn:schemas-microsoft-com:vml" xmlns:wp="http://schemas.openxmlformats.org/drawingml/2006/wordprocessingDrawing" xmlns:w10="urn:schemas-microsoft-com:office:word" xmlns:w="http://schemas.openxmlformats.org/wordprocessingml/2006/main" xmlns:wne="http://schemas.microsoft.com/office/word/2006/wordml">
-  <w:abstractNum w:abstractNumId="0">
+<w:numbering xmlns:wpc="http://schemas.microsoft.com/office/word/2010/wordprocessingCanvas" xmlns:mc="http://schemas.openxmlformats.org/markup-compatibility/2006" xmlns:o="urn:schemas-microsoft-com:office:office" xmlns:r="http://schemas.openxmlformats.org/officeDocument/2006/relationships" xmlns:m="http://schemas.openxmlformats.org/officeDocument/2006/math" xmlns:v="urn:schemas-microsoft-com:vml" xmlns:wp14="http://schemas.microsoft.com/office/word/2010/wordprocessingDrawing" xmlns:wp="http://schemas.openxmlformats.org/drawingml/2006/wordprocessingDrawing" xmlns:w10="urn:schemas-microsoft-com:office:word" xmlns:w="http://schemas.openxmlformats.org/wordprocessingml/2006/main" xmlns:w14="http://schemas.microsoft.com/office/word/2010/wordml" xmlns:w15="http://schemas.microsoft.com/office/word/2012/wordml" xmlns:wpg="http://schemas.microsoft.com/office/word/2010/wordprocessingGroup" xmlns:wpi="http://schemas.microsoft.com/office/word/2010/wordprocessingInk" xmlns:wne="http://schemas.microsoft.com/office/word/2006/wordml" xmlns:wps="http://schemas.microsoft.com/office/word/2010/wordprocessingShape" mc:Ignorable="w14 w15 wp14">
+  <w:abstractNum w:abstractNumId="0" w15:restartNumberingAfterBreak="0">
     <w:nsid w:val="FFFFFFFB"/>
     <w:multiLevelType w:val="multilevel"/>
     <w:tmpl w:val="FFFFFFFF"/>
@@ -3285,7 +3885,7 @@
       <w:lvlJc w:val="left"/>
     </w:lvl>
   </w:abstractNum>
-  <w:abstractNum w:abstractNumId="1">
+  <w:abstractNum w:abstractNumId="1" w15:restartNumberingAfterBreak="0">
     <w:nsid w:val="00126F2B"/>
     <w:multiLevelType w:val="hybridMultilevel"/>
     <w:tmpl w:val="EF2AE7FC"/>
@@ -3374,7 +3974,7 @@
       </w:pPr>
     </w:lvl>
   </w:abstractNum>
-  <w:abstractNum w:abstractNumId="2">
+  <w:abstractNum w:abstractNumId="2" w15:restartNumberingAfterBreak="0">
     <w:nsid w:val="082E746A"/>
     <w:multiLevelType w:val="hybridMultilevel"/>
     <w:tmpl w:val="6742F09C"/>
@@ -3463,7 +4063,7 @@
       </w:pPr>
     </w:lvl>
   </w:abstractNum>
-  <w:abstractNum w:abstractNumId="3">
+  <w:abstractNum w:abstractNumId="3" w15:restartNumberingAfterBreak="0">
     <w:nsid w:val="15A06247"/>
     <w:multiLevelType w:val="hybridMultilevel"/>
     <w:tmpl w:val="9552E5DA"/>
@@ -3552,7 +4152,7 @@
       </w:pPr>
     </w:lvl>
   </w:abstractNum>
-  <w:abstractNum w:abstractNumId="4">
+  <w:abstractNum w:abstractNumId="4" w15:restartNumberingAfterBreak="0">
     <w:nsid w:val="183D1B0A"/>
     <w:multiLevelType w:val="hybridMultilevel"/>
     <w:tmpl w:val="13CCDDA0"/>
@@ -3641,7 +4241,7 @@
       </w:pPr>
     </w:lvl>
   </w:abstractNum>
-  <w:abstractNum w:abstractNumId="5">
+  <w:abstractNum w:abstractNumId="5" w15:restartNumberingAfterBreak="0">
     <w:nsid w:val="26E14A9F"/>
     <w:multiLevelType w:val="hybridMultilevel"/>
     <w:tmpl w:val="86BECE66"/>
@@ -3731,7 +4331,7 @@
       </w:pPr>
     </w:lvl>
   </w:abstractNum>
-  <w:abstractNum w:abstractNumId="6">
+  <w:abstractNum w:abstractNumId="6" w15:restartNumberingAfterBreak="0">
     <w:nsid w:val="35F23968"/>
     <w:multiLevelType w:val="hybridMultilevel"/>
     <w:tmpl w:val="A118ADDA"/>
@@ -3820,7 +4420,7 @@
       </w:pPr>
     </w:lvl>
   </w:abstractNum>
-  <w:abstractNum w:abstractNumId="7">
+  <w:abstractNum w:abstractNumId="7" w15:restartNumberingAfterBreak="0">
     <w:nsid w:val="381E213B"/>
     <w:multiLevelType w:val="hybridMultilevel"/>
     <w:tmpl w:val="86F04156"/>
@@ -3909,7 +4509,7 @@
       </w:pPr>
     </w:lvl>
   </w:abstractNum>
-  <w:abstractNum w:abstractNumId="8">
+  <w:abstractNum w:abstractNumId="8" w15:restartNumberingAfterBreak="0">
     <w:nsid w:val="3E1C6A61"/>
     <w:multiLevelType w:val="hybridMultilevel"/>
     <w:tmpl w:val="B48A89CC"/>
@@ -3998,7 +4598,96 @@
       </w:pPr>
     </w:lvl>
   </w:abstractNum>
-  <w:abstractNum w:abstractNumId="9">
+  <w:abstractNum w:abstractNumId="9" w15:restartNumberingAfterBreak="0">
+    <w:nsid w:val="4B1B1830"/>
+    <w:multiLevelType w:val="hybridMultilevel"/>
+    <w:tmpl w:val="4B74FE3C"/>
+    <w:lvl w:ilvl="0" w:tplc="DE6A49FA">
+      <w:start w:val="1"/>
+      <w:numFmt w:val="decimal"/>
+      <w:lvlText w:val="%1."/>
+      <w:lvlJc w:val="left"/>
+      <w:pPr>
+        <w:ind w:left="1080" w:hanging="360"/>
+      </w:pPr>
+      <w:rPr>
+        <w:rFonts w:hint="default"/>
+      </w:rPr>
+    </w:lvl>
+    <w:lvl w:ilvl="1" w:tplc="04090019" w:tentative="1">
+      <w:start w:val="1"/>
+      <w:numFmt w:val="lowerLetter"/>
+      <w:lvlText w:val="%2."/>
+      <w:lvlJc w:val="left"/>
+      <w:pPr>
+        <w:ind w:left="1800" w:hanging="360"/>
+      </w:pPr>
+    </w:lvl>
+    <w:lvl w:ilvl="2" w:tplc="0409001B" w:tentative="1">
+      <w:start w:val="1"/>
+      <w:numFmt w:val="lowerRoman"/>
+      <w:lvlText w:val="%3."/>
+      <w:lvlJc w:val="right"/>
+      <w:pPr>
+        <w:ind w:left="2520" w:hanging="180"/>
+      </w:pPr>
+    </w:lvl>
+    <w:lvl w:ilvl="3" w:tplc="0409000F" w:tentative="1">
+      <w:start w:val="1"/>
+      <w:numFmt w:val="decimal"/>
+      <w:lvlText w:val="%4."/>
+      <w:lvlJc w:val="left"/>
+      <w:pPr>
+        <w:ind w:left="3240" w:hanging="360"/>
+      </w:pPr>
+    </w:lvl>
+    <w:lvl w:ilvl="4" w:tplc="04090019" w:tentative="1">
+      <w:start w:val="1"/>
+      <w:numFmt w:val="lowerLetter"/>
+      <w:lvlText w:val="%5."/>
+      <w:lvlJc w:val="left"/>
+      <w:pPr>
+        <w:ind w:left="3960" w:hanging="360"/>
+      </w:pPr>
+    </w:lvl>
+    <w:lvl w:ilvl="5" w:tplc="0409001B" w:tentative="1">
+      <w:start w:val="1"/>
+      <w:numFmt w:val="lowerRoman"/>
+      <w:lvlText w:val="%6."/>
+      <w:lvlJc w:val="right"/>
+      <w:pPr>
+        <w:ind w:left="4680" w:hanging="180"/>
+      </w:pPr>
+    </w:lvl>
+    <w:lvl w:ilvl="6" w:tplc="0409000F" w:tentative="1">
+      <w:start w:val="1"/>
+      <w:numFmt w:val="decimal"/>
+      <w:lvlText w:val="%7."/>
+      <w:lvlJc w:val="left"/>
+      <w:pPr>
+        <w:ind w:left="5400" w:hanging="360"/>
+      </w:pPr>
+    </w:lvl>
+    <w:lvl w:ilvl="7" w:tplc="04090019" w:tentative="1">
+      <w:start w:val="1"/>
+      <w:numFmt w:val="lowerLetter"/>
+      <w:lvlText w:val="%8."/>
+      <w:lvlJc w:val="left"/>
+      <w:pPr>
+        <w:ind w:left="6120" w:hanging="360"/>
+      </w:pPr>
+    </w:lvl>
+    <w:lvl w:ilvl="8" w:tplc="0409001B" w:tentative="1">
+      <w:start w:val="1"/>
+      <w:numFmt w:val="lowerRoman"/>
+      <w:lvlText w:val="%9."/>
+      <w:lvlJc w:val="right"/>
+      <w:pPr>
+        <w:ind w:left="6840" w:hanging="180"/>
+      </w:pPr>
+    </w:lvl>
+  </w:abstractNum>
+  <w:abstractNum w:abstractNumId="10" w15:restartNumberingAfterBreak="0">
     <w:nsid w:val="513C4103"/>
     <w:multiLevelType w:val="hybridMultilevel"/>
     <w:tmpl w:val="27DA5F86"/>
@@ -4087,7 +4776,96 @@
       </w:pPr>
     </w:lvl>
   </w:abstractNum>
-  <w:abstractNum w:abstractNumId="10">
+  <w:abstractNum w:abstractNumId="11" w15:restartNumberingAfterBreak="0">
+    <w:nsid w:val="5494705D"/>
+    <w:multiLevelType w:val="hybridMultilevel"/>
+    <w:tmpl w:val="2FCAD062"/>
+    <w:lvl w:ilvl="0" w:tplc="A2AC0CFA">
+      <w:start w:val="1"/>
+      <w:numFmt w:val="decimal"/>
+      <w:lvlText w:val="%1."/>
+      <w:lvlJc w:val="left"/>
+      <w:pPr>
+        <w:ind w:left="1080" w:hanging="360"/>
+      </w:pPr>
+      <w:rPr>
+        <w:rFonts w:hint="default"/>
+      </w:rPr>
+    </w:lvl>
+    <w:lvl w:ilvl="1" w:tplc="04090019" w:tentative="1">
+      <w:start w:val="1"/>
+      <w:numFmt w:val="lowerLetter"/>
+      <w:lvlText w:val="%2."/>
+      <w:lvlJc w:val="left"/>
+      <w:pPr>
+        <w:ind w:left="1800" w:hanging="360"/>
+      </w:pPr>
+    </w:lvl>
+    <w:lvl w:ilvl="2" w:tplc="0409001B" w:tentative="1">
+      <w:start w:val="1"/>
+      <w:numFmt w:val="lowerRoman"/>
+      <w:lvlText w:val="%3."/>
+      <w:lvlJc w:val="right"/>
+      <w:pPr>
+        <w:ind w:left="2520" w:hanging="180"/>
+      </w:pPr>
+    </w:lvl>
+    <w:lvl w:ilvl="3" w:tplc="0409000F" w:tentative="1">
+      <w:start w:val="1"/>
+      <w:numFmt w:val="decimal"/>
+      <w:lvlText w:val="%4."/>
+      <w:lvlJc w:val="left"/>
+      <w:pPr>
+        <w:ind w:left="3240" w:hanging="360"/>
+      </w:pPr>
+    </w:lvl>
+    <w:lvl w:ilvl="4" w:tplc="04090019" w:tentative="1">
+      <w:start w:val="1"/>
+      <w:numFmt w:val="lowerLetter"/>
+      <w:lvlText w:val="%5."/>
+      <w:lvlJc w:val="left"/>
+      <w:pPr>
+        <w:ind w:left="3960" w:hanging="360"/>
+      </w:pPr>
+    </w:lvl>
+    <w:lvl w:ilvl="5" w:tplc="0409001B" w:tentative="1">
+      <w:start w:val="1"/>
+      <w:numFmt w:val="lowerRoman"/>
+      <w:lvlText w:val="%6."/>
+      <w:lvlJc w:val="right"/>
+      <w:pPr>
+        <w:ind w:left="4680" w:hanging="180"/>
+      </w:pPr>
+    </w:lvl>
+    <w:lvl w:ilvl="6" w:tplc="0409000F" w:tentative="1">
+      <w:start w:val="1"/>
+      <w:numFmt w:val="decimal"/>
+      <w:lvlText w:val="%7."/>
+      <w:lvlJc w:val="left"/>
+      <w:pPr>
+        <w:ind w:left="5400" w:hanging="360"/>
+      </w:pPr>
+    </w:lvl>
+    <w:lvl w:ilvl="7" w:tplc="04090019" w:tentative="1">
+      <w:start w:val="1"/>
+      <w:numFmt w:val="lowerLetter"/>
+      <w:lvlText w:val="%8."/>
+      <w:lvlJc w:val="left"/>
+      <w:pPr>
+        <w:ind w:left="6120" w:hanging="360"/>
+      </w:pPr>
+    </w:lvl>
+    <w:lvl w:ilvl="8" w:tplc="0409001B" w:tentative="1">
+      <w:start w:val="1"/>
+      <w:numFmt w:val="lowerRoman"/>
+      <w:lvlText w:val="%9."/>
+      <w:lvlJc w:val="right"/>
+      <w:pPr>
+        <w:ind w:left="6840" w:hanging="180"/>
+      </w:pPr>
+    </w:lvl>
+  </w:abstractNum>
+  <w:abstractNum w:abstractNumId="12" w15:restartNumberingAfterBreak="0">
     <w:nsid w:val="60381838"/>
     <w:multiLevelType w:val="hybridMultilevel"/>
     <w:tmpl w:val="D0224A1C"/>
@@ -4176,7 +4954,7 @@
       </w:pPr>
     </w:lvl>
   </w:abstractNum>
-  <w:abstractNum w:abstractNumId="11">
+  <w:abstractNum w:abstractNumId="13" w15:restartNumberingAfterBreak="0">
     <w:nsid w:val="6E422694"/>
     <w:multiLevelType w:val="hybridMultilevel"/>
     <w:tmpl w:val="B2502630"/>
@@ -4265,7 +5043,7 @@
       </w:pPr>
     </w:lvl>
   </w:abstractNum>
-  <w:abstractNum w:abstractNumId="12">
+  <w:abstractNum w:abstractNumId="14" w15:restartNumberingAfterBreak="0">
     <w:nsid w:val="6E5A33EC"/>
     <w:multiLevelType w:val="hybridMultilevel"/>
     <w:tmpl w:val="1076BDEE"/>
@@ -4354,7 +5132,7 @@
       </w:pPr>
     </w:lvl>
   </w:abstractNum>
-  <w:abstractNum w:abstractNumId="13">
+  <w:abstractNum w:abstractNumId="15" w15:restartNumberingAfterBreak="0">
     <w:nsid w:val="7F006540"/>
     <w:multiLevelType w:val="multilevel"/>
     <w:tmpl w:val="122EF47E"/>
@@ -4476,7 +5254,7 @@
     <w:abstractNumId w:val="0"/>
   </w:num>
   <w:num w:numId="2">
-    <w:abstractNumId w:val="11"/>
+    <w:abstractNumId w:val="13"/>
   </w:num>
   <w:num w:numId="3">
     <w:abstractNumId w:val="2"/>
@@ -4485,7 +5263,7 @@
     <w:abstractNumId w:val="3"/>
   </w:num>
   <w:num w:numId="5">
-    <w:abstractNumId w:val="10"/>
+    <w:abstractNumId w:val="12"/>
   </w:num>
   <w:num w:numId="6">
     <w:abstractNumId w:val="7"/>
@@ -4494,19 +5272,19 @@
     <w:abstractNumId w:val="5"/>
   </w:num>
   <w:num w:numId="8">
-    <w:abstractNumId w:val="9"/>
+    <w:abstractNumId w:val="10"/>
   </w:num>
   <w:num w:numId="9">
     <w:abstractNumId w:val="8"/>
   </w:num>
   <w:num w:numId="10">
-    <w:abstractNumId w:val="12"/>
+    <w:abstractNumId w:val="14"/>
   </w:num>
   <w:num w:numId="11">
     <w:abstractNumId w:val="4"/>
   </w:num>
   <w:num w:numId="12">
-    <w:abstractNumId w:val="13"/>
+    <w:abstractNumId w:val="15"/>
   </w:num>
   <w:num w:numId="13">
     <w:abstractNumId w:val="1"/>
@@ -4514,11 +5292,17 @@
   <w:num w:numId="14">
     <w:abstractNumId w:val="6"/>
   </w:num>
+  <w:num w:numId="15">
+    <w:abstractNumId w:val="9"/>
+  </w:num>
+  <w:num w:numId="16">
+    <w:abstractNumId w:val="11"/>
+  </w:num>
 </w:numbering>
 </file>
 
 <file path=word/styles.xml><?xml version="1.0" encoding="utf-8"?>
-<w:styles xmlns:r="http://schemas.openxmlformats.org/officeDocument/2006/relationships" xmlns:w="http://schemas.openxmlformats.org/wordprocessingml/2006/main">
+<w:styles xmlns:mc="http://schemas.openxmlformats.org/markup-compatibility/2006" xmlns:r="http://schemas.openxmlformats.org/officeDocument/2006/relationships" xmlns:w="http://schemas.openxmlformats.org/wordprocessingml/2006/main" xmlns:w14="http://schemas.microsoft.com/office/word/2010/wordml" xmlns:w15="http://schemas.microsoft.com/office/word/2012/wordml" mc:Ignorable="w14 w15">
   <w:docDefaults>
     <w:rPrDefault>
       <w:rPr>
@@ -4534,147 +5318,378 @@
       </w:pPr>
     </w:pPrDefault>
   </w:docDefaults>
-  <w:latentStyles w:defLockedState="0" w:defUIPriority="99" w:defSemiHidden="1" w:defUnhideWhenUsed="1" w:defQFormat="0" w:count="267">
-    <w:lsdException w:name="Normal" w:semiHidden="0" w:uiPriority="0" w:unhideWhenUsed="0" w:qFormat="1"/>
-    <w:lsdException w:name="heading 1" w:semiHidden="0" w:uiPriority="0" w:unhideWhenUsed="0" w:qFormat="1"/>
-    <w:lsdException w:name="heading 2" w:uiPriority="0" w:qFormat="1"/>
-    <w:lsdException w:name="heading 3" w:uiPriority="0" w:qFormat="1"/>
-    <w:lsdException w:name="heading 4" w:uiPriority="0" w:qFormat="1"/>
-    <w:lsdException w:name="heading 5" w:uiPriority="0" w:qFormat="1"/>
-    <w:lsdException w:name="heading 6" w:uiPriority="0" w:qFormat="1"/>
-    <w:lsdException w:name="heading 7" w:uiPriority="0" w:qFormat="1"/>
-    <w:lsdException w:name="heading 8" w:uiPriority="0" w:qFormat="1"/>
-    <w:lsdException w:name="heading 9" w:uiPriority="0" w:qFormat="1"/>
-    <w:lsdException w:name="toc 1" w:uiPriority="39"/>
-    <w:lsdException w:name="toc 2" w:uiPriority="39"/>
-    <w:lsdException w:name="toc 3" w:uiPriority="39"/>
-    <w:lsdException w:name="toc 4" w:uiPriority="39"/>
-    <w:lsdException w:name="toc 5" w:uiPriority="39"/>
-    <w:lsdException w:name="toc 6" w:uiPriority="39"/>
-    <w:lsdException w:name="toc 7" w:uiPriority="39"/>
-    <w:lsdException w:name="toc 8" w:uiPriority="39"/>
-    <w:lsdException w:name="toc 9" w:uiPriority="39"/>
-    <w:lsdException w:name="header" w:uiPriority="0"/>
-    <w:lsdException w:name="footer" w:uiPriority="0"/>
-    <w:lsdException w:name="caption" w:uiPriority="35" w:qFormat="1"/>
-    <w:lsdException w:name="page number" w:uiPriority="0"/>
-    <w:lsdException w:name="Title" w:semiHidden="0" w:uiPriority="0" w:unhideWhenUsed="0" w:qFormat="1"/>
-    <w:lsdException w:name="Default Paragraph Font" w:uiPriority="1"/>
-    <w:lsdException w:name="Subtitle" w:semiHidden="0" w:uiPriority="11" w:unhideWhenUsed="0" w:qFormat="1"/>
-    <w:lsdException w:name="Strong" w:semiHidden="0" w:uiPriority="0" w:unhideWhenUsed="0" w:qFormat="1"/>
-    <w:lsdException w:name="Emphasis" w:semiHidden="0" w:uiPriority="20" w:unhideWhenUsed="0" w:qFormat="1"/>
-    <w:lsdException w:name="Table Grid" w:semiHidden="0" w:uiPriority="59" w:unhideWhenUsed="0"/>
-    <w:lsdException w:name="Placeholder Text" w:unhideWhenUsed="0"/>
-    <w:lsdException w:name="No Spacing" w:semiHidden="0" w:uiPriority="1" w:unhideWhenUsed="0" w:qFormat="1"/>
-    <w:lsdException w:name="Light Shading" w:semiHidden="0" w:uiPriority="60" w:unhideWhenUsed="0"/>
-    <w:lsdException w:name="Light List" w:semiHidden="0" w:uiPriority="61" w:unhideWhenUsed="0"/>
-    <w:lsdException w:name="Light Grid" w:semiHidden="0" w:uiPriority="62" w:unhideWhenUsed="0"/>
-    <w:lsdException w:name="Medium Shading 1" w:semiHidden="0" w:uiPriority="63" w:unhideWhenUsed="0"/>
-    <w:lsdException w:name="Medium Shading 2" w:semiHidden="0" w:uiPriority="64" w:unhideWhenUsed="0"/>
-    <w:lsdException w:name="Medium List 1" w:semiHidden="0" w:uiPriority="65" w:unhideWhenUsed="0"/>
-    <w:lsdException w:name="Medium List 2" w:semiHidden="0" w:uiPriority="66" w:unhideWhenUsed="0"/>
-    <w:lsdException w:name="Medium Grid 1" w:semiHidden="0" w:uiPriority="67" w:unhideWhenUsed="0"/>
-    <w:lsdException w:name="Medium Grid 2" w:semiHidden="0" w:uiPriority="68" w:unhideWhenUsed="0"/>
-    <w:lsdException w:name="Medium Grid 3" w:semiHidden="0" w:uiPriority="69" w:unhideWhenUsed="0"/>
-    <w:lsdException w:name="Dark List" w:semiHidden="0" w:uiPriority="70" w:unhideWhenUsed="0"/>
-    <w:lsdException w:name="Colorful Shading" w:semiHidden="0" w:uiPriority="71" w:unhideWhenUsed="0"/>
-    <w:lsdException w:name="Colorful List" w:semiHidden="0" w:uiPriority="72" w:unhideWhenUsed="0"/>
-    <w:lsdException w:name="Colorful Grid" w:semiHidden="0" w:uiPriority="73" w:unhideWhenUsed="0"/>
-    <w:lsdException w:name="Light Shading Accent 1" w:semiHidden="0" w:uiPriority="60" w:unhideWhenUsed="0"/>
-    <w:lsdException w:name="Light List Accent 1" w:semiHidden="0" w:uiPriority="61" w:unhideWhenUsed="0"/>
-    <w:lsdException w:name="Light Grid Accent 1" w:semiHidden="0" w:uiPriority="62" w:unhideWhenUsed="0"/>
-    <w:lsdException w:name="Medium Shading 1 Accent 1" w:semiHidden="0" w:uiPriority="63" w:unhideWhenUsed="0"/>
-    <w:lsdException w:name="Medium Shading 2 Accent 1" w:semiHidden="0" w:uiPriority="64" w:unhideWhenUsed="0"/>
-    <w:lsdException w:name="Medium List 1 Accent 1" w:semiHidden="0" w:uiPriority="65" w:unhideWhenUsed="0"/>
-    <w:lsdException w:name="Revision" w:unhideWhenUsed="0"/>
-    <w:lsdException w:name="List Paragraph" w:semiHidden="0" w:uiPriority="34" w:unhideWhenUsed="0" w:qFormat="1"/>
-    <w:lsdException w:name="Quote" w:semiHidden="0" w:uiPriority="29" w:unhideWhenUsed="0" w:qFormat="1"/>
-    <w:lsdException w:name="Intense Quote" w:semiHidden="0" w:uiPriority="30" w:unhideWhenUsed="0" w:qFormat="1"/>
-    <w:lsdException w:name="Medium List 2 Accent 1" w:semiHidden="0" w:uiPriority="66" w:unhideWhenUsed="0"/>
-    <w:lsdException w:name="Medium Grid 1 Accent 1" w:semiHidden="0" w:uiPriority="67" w:unhideWhenUsed="0"/>
-    <w:lsdException w:name="Medium Grid 2 Accent 1" w:semiHidden="0" w:uiPriority="68" w:unhideWhenUsed="0"/>
-    <w:lsdException w:name="Medium Grid 3 Accent 1" w:semiHidden="0" w:uiPriority="69" w:unhideWhenUsed="0"/>
-    <w:lsdException w:name="Dark List Accent 1" w:semiHidden="0" w:uiPriority="70" w:unhideWhenUsed="0"/>
-    <w:lsdException w:name="Colorful Shading Accent 1" w:semiHidden="0" w:uiPriority="71" w:unhideWhenUsed="0"/>
-    <w:lsdException w:name="Colorful List Accent 1" w:semiHidden="0" w:uiPriority="72" w:unhideWhenUsed="0"/>
-    <w:lsdException w:name="Colorful Grid Accent 1" w:semiHidden="0" w:uiPriority="73" w:unhideWhenUsed="0"/>
-    <w:lsdException w:name="Light Shading Accent 2" w:semiHidden="0" w:uiPriority="60" w:unhideWhenUsed="0"/>
-    <w:lsdException w:name="Light List Accent 2" w:semiHidden="0" w:uiPriority="61" w:unhideWhenUsed="0"/>
-    <w:lsdException w:name="Light Grid Accent 2" w:semiHidden="0" w:uiPriority="62" w:unhideWhenUsed="0"/>
-    <w:lsdException w:name="Medium Shading 1 Accent 2" w:semiHidden="0" w:uiPriority="63" w:unhideWhenUsed="0"/>
-    <w:lsdException w:name="Medium Shading 2 Accent 2" w:semiHidden="0" w:uiPriority="64" w:unhideWhenUsed="0"/>
-    <w:lsdException w:name="Medium List 1 Accent 2" w:semiHidden="0" w:uiPriority="65" w:unhideWhenUsed="0"/>
-    <w:lsdException w:name="Medium List 2 Accent 2" w:semiHidden="0" w:uiPriority="66" w:unhideWhenUsed="0"/>
-    <w:lsdException w:name="Medium Grid 1 Accent 2" w:semiHidden="0" w:uiPriority="67" w:unhideWhenUsed="0"/>
-    <w:lsdException w:name="Medium Grid 2 Accent 2" w:semiHidden="0" w:uiPriority="68" w:unhideWhenUsed="0"/>
-    <w:lsdException w:name="Medium Grid 3 Accent 2" w:semiHidden="0" w:uiPriority="69" w:unhideWhenUsed="0"/>
-    <w:lsdException w:name="Dark List Accent 2" w:semiHidden="0" w:uiPriority="70" w:unhideWhenUsed="0"/>
-    <w:lsdException w:name="Colorful Shading Accent 2" w:semiHidden="0" w:uiPriority="71" w:unhideWhenUsed="0"/>
-    <w:lsdException w:name="Colorful List Accent 2" w:semiHidden="0" w:uiPriority="72" w:unhideWhenUsed="0"/>
-    <w:lsdException w:name="Colorful Grid Accent 2" w:semiHidden="0" w:uiPriority="73" w:unhideWhenUsed="0"/>
-    <w:lsdException w:name="Light Shading Accent 3" w:semiHidden="0" w:uiPriority="60" w:unhideWhenUsed="0"/>
-    <w:lsdException w:name="Light List Accent 3" w:semiHidden="0" w:uiPriority="61" w:unhideWhenUsed="0"/>
-    <w:lsdException w:name="Light Grid Accent 3" w:semiHidden="0" w:uiPriority="62" w:unhideWhenUsed="0"/>
-    <w:lsdException w:name="Medium Shading 1 Accent 3" w:semiHidden="0" w:uiPriority="63" w:unhideWhenUsed="0"/>
-    <w:lsdException w:name="Medium Shading 2 Accent 3" w:semiHidden="0" w:uiPriority="64" w:unhideWhenUsed="0"/>
-    <w:lsdException w:name="Medium List 1 Accent 3" w:semiHidden="0" w:uiPriority="65" w:unhideWhenUsed="0"/>
-    <w:lsdException w:name="Medium List 2 Accent 3" w:semiHidden="0" w:uiPriority="66" w:unhideWhenUsed="0"/>
-    <w:lsdException w:name="Medium Grid 1 Accent 3" w:semiHidden="0" w:uiPriority="67" w:unhideWhenUsed="0"/>
-    <w:lsdException w:name="Medium Grid 2 Accent 3" w:semiHidden="0" w:uiPriority="68" w:unhideWhenUsed="0"/>
-    <w:lsdException w:name="Medium Grid 3 Accent 3" w:semiHidden="0" w:uiPriority="69" w:unhideWhenUsed="0"/>
-    <w:lsdException w:name="Dark List Accent 3" w:semiHidden="0" w:uiPriority="70" w:unhideWhenUsed="0"/>
-    <w:lsdException w:name="Colorful Shading Accent 3" w:semiHidden="0" w:uiPriority="71" w:unhideWhenUsed="0"/>
-    <w:lsdException w:name="Colorful List Accent 3" w:semiHidden="0" w:uiPriority="72" w:unhideWhenUsed="0"/>
-    <w:lsdException w:name="Colorful Grid Accent 3" w:semiHidden="0" w:uiPriority="73" w:unhideWhenUsed="0"/>
-    <w:lsdException w:name="Light Shading Accent 4" w:semiHidden="0" w:uiPriority="60" w:unhideWhenUsed="0"/>
-    <w:lsdException w:name="Light List Accent 4" w:semiHidden="0" w:uiPriority="61" w:unhideWhenUsed="0"/>
-    <w:lsdException w:name="Light Grid Accent 4" w:semiHidden="0" w:uiPriority="62" w:unhideWhenUsed="0"/>
-    <w:lsdException w:name="Medium Shading 1 Accent 4" w:semiHidden="0" w:uiPriority="63" w:unhideWhenUsed="0"/>
-    <w:lsdException w:name="Medium Shading 2 Accent 4" w:semiHidden="0" w:uiPriority="64" w:unhideWhenUsed="0"/>
-    <w:lsdException w:name="Medium List 1 Accent 4" w:semiHidden="0" w:uiPriority="65" w:unhideWhenUsed="0"/>
-    <w:lsdException w:name="Medium List 2 Accent 4" w:semiHidden="0" w:uiPriority="66" w:unhideWhenUsed="0"/>
-    <w:lsdException w:name="Medium Grid 1 Accent 4" w:semiHidden="0" w:uiPriority="67" w:unhideWhenUsed="0"/>
-    <w:lsdException w:name="Medium Grid 2 Accent 4" w:semiHidden="0" w:uiPriority="68" w:unhideWhenUsed="0"/>
-    <w:lsdException w:name="Medium Grid 3 Accent 4" w:semiHidden="0" w:uiPriority="69" w:unhideWhenUsed="0"/>
-    <w:lsdException w:name="Dark List Accent 4" w:semiHidden="0" w:uiPriority="70" w:unhideWhenUsed="0"/>
-    <w:lsdException w:name="Colorful Shading Accent 4" w:semiHidden="0" w:uiPriority="71" w:unhideWhenUsed="0"/>
-    <w:lsdException w:name="Colorful List Accent 4" w:semiHidden="0" w:uiPriority="72" w:unhideWhenUsed="0"/>
-    <w:lsdException w:name="Colorful Grid Accent 4" w:semiHidden="0" w:uiPriority="73" w:unhideWhenUsed="0"/>
-    <w:lsdException w:name="Light Shading Accent 5" w:semiHidden="0" w:uiPriority="60" w:unhideWhenUsed="0"/>
-    <w:lsdException w:name="Light List Accent 5" w:semiHidden="0" w:uiPriority="61" w:unhideWhenUsed="0"/>
-    <w:lsdException w:name="Light Grid Accent 5" w:semiHidden="0" w:uiPriority="62" w:unhideWhenUsed="0"/>
-    <w:lsdException w:name="Medium Shading 1 Accent 5" w:semiHidden="0" w:uiPriority="63" w:unhideWhenUsed="0"/>
-    <w:lsdException w:name="Medium Shading 2 Accent 5" w:semiHidden="0" w:uiPriority="64" w:unhideWhenUsed="0"/>
-    <w:lsdException w:name="Medium List 1 Accent 5" w:semiHidden="0" w:uiPriority="65" w:unhideWhenUsed="0"/>
-    <w:lsdException w:name="Medium List 2 Accent 5" w:semiHidden="0" w:uiPriority="66" w:unhideWhenUsed="0"/>
-    <w:lsdException w:name="Medium Grid 1 Accent 5" w:semiHidden="0" w:uiPriority="67" w:unhideWhenUsed="0"/>
-    <w:lsdException w:name="Medium Grid 2 Accent 5" w:semiHidden="0" w:uiPriority="68" w:unhideWhenUsed="0"/>
-    <w:lsdException w:name="Medium Grid 3 Accent 5" w:semiHidden="0" w:uiPriority="69" w:unhideWhenUsed="0"/>
-    <w:lsdException w:name="Dark List Accent 5" w:semiHidden="0" w:uiPriority="70" w:unhideWhenUsed="0"/>
-    <w:lsdException w:name="Colorful Shading Accent 5" w:semiHidden="0" w:uiPriority="71" w:unhideWhenUsed="0"/>
-    <w:lsdException w:name="Colorful List Accent 5" w:semiHidden="0" w:uiPriority="72" w:unhideWhenUsed="0"/>
-    <w:lsdException w:name="Colorful Grid Accent 5" w:semiHidden="0" w:uiPriority="73" w:unhideWhenUsed="0"/>
-    <w:lsdException w:name="Light Shading Accent 6" w:semiHidden="0" w:uiPriority="60" w:unhideWhenUsed="0"/>
-    <w:lsdException w:name="Light List Accent 6" w:semiHidden="0" w:uiPriority="61" w:unhideWhenUsed="0"/>
-    <w:lsdException w:name="Light Grid Accent 6" w:semiHidden="0" w:uiPriority="62" w:unhideWhenUsed="0"/>
-    <w:lsdException w:name="Medium Shading 1 Accent 6" w:semiHidden="0" w:uiPriority="63" w:unhideWhenUsed="0"/>
-    <w:lsdException w:name="Medium Shading 2 Accent 6" w:semiHidden="0" w:uiPriority="64" w:unhideWhenUsed="0"/>
-    <w:lsdException w:name="Medium List 1 Accent 6" w:semiHidden="0" w:uiPriority="65" w:unhideWhenUsed="0"/>
-    <w:lsdException w:name="Medium List 2 Accent 6" w:semiHidden="0" w:uiPriority="66" w:unhideWhenUsed="0"/>
-    <w:lsdException w:name="Medium Grid 1 Accent 6" w:semiHidden="0" w:uiPriority="67" w:unhideWhenUsed="0"/>
-    <w:lsdException w:name="Medium Grid 2 Accent 6" w:semiHidden="0" w:uiPriority="68" w:unhideWhenUsed="0"/>
-    <w:lsdException w:name="Medium Grid 3 Accent 6" w:semiHidden="0" w:uiPriority="69" w:unhideWhenUsed="0"/>
-    <w:lsdException w:name="Dark List Accent 6" w:semiHidden="0" w:uiPriority="70" w:unhideWhenUsed="0"/>
-    <w:lsdException w:name="Colorful Shading Accent 6" w:semiHidden="0" w:uiPriority="71" w:unhideWhenUsed="0"/>
-    <w:lsdException w:name="Colorful List Accent 6" w:semiHidden="0" w:uiPriority="72" w:unhideWhenUsed="0"/>
-    <w:lsdException w:name="Colorful Grid Accent 6" w:semiHidden="0" w:uiPriority="73" w:unhideWhenUsed="0"/>
-    <w:lsdException w:name="Subtle Emphasis" w:semiHidden="0" w:uiPriority="19" w:unhideWhenUsed="0" w:qFormat="1"/>
-    <w:lsdException w:name="Intense Emphasis" w:semiHidden="0" w:uiPriority="21" w:unhideWhenUsed="0" w:qFormat="1"/>
-    <w:lsdException w:name="Subtle Reference" w:semiHidden="0" w:uiPriority="31" w:unhideWhenUsed="0" w:qFormat="1"/>
-    <w:lsdException w:name="Intense Reference" w:semiHidden="0" w:uiPriority="32" w:unhideWhenUsed="0" w:qFormat="1"/>
-    <w:lsdException w:name="Book Title" w:semiHidden="0" w:uiPriority="33" w:unhideWhenUsed="0" w:qFormat="1"/>
-    <w:lsdException w:name="Bibliography" w:uiPriority="37"/>
-    <w:lsdException w:name="TOC Heading" w:uiPriority="39" w:qFormat="1"/>
+  <w:latentStyles w:defLockedState="0" w:defUIPriority="99" w:defSemiHidden="0" w:defUnhideWhenUsed="0" w:defQFormat="0" w:count="371">
+    <w:lsdException w:name="Normal" w:uiPriority="0" w:qFormat="1"/>
+    <w:lsdException w:name="heading 1" w:uiPriority="0" w:qFormat="1"/>
+    <w:lsdException w:name="heading 2" w:semiHidden="1" w:uiPriority="0" w:unhideWhenUsed="1" w:qFormat="1"/>
+    <w:lsdException w:name="heading 3" w:semiHidden="1" w:uiPriority="0" w:unhideWhenUsed="1" w:qFormat="1"/>
+    <w:lsdException w:name="heading 4" w:semiHidden="1" w:uiPriority="0" w:unhideWhenUsed="1" w:qFormat="1"/>
+    <w:lsdException w:name="heading 5" w:semiHidden="1" w:uiPriority="0" w:unhideWhenUsed="1" w:qFormat="1"/>
+    <w:lsdException w:name="heading 6" w:semiHidden="1" w:uiPriority="0" w:unhideWhenUsed="1" w:qFormat="1"/>
+    <w:lsdException w:name="heading 7" w:semiHidden="1" w:uiPriority="0" w:unhideWhenUsed="1" w:qFormat="1"/>
+    <w:lsdException w:name="heading 8" w:semiHidden="1" w:uiPriority="0" w:unhideWhenUsed="1" w:qFormat="1"/>
+    <w:lsdException w:name="heading 9" w:semiHidden="1" w:uiPriority="0" w:unhideWhenUsed="1" w:qFormat="1"/>
+    <w:lsdException w:name="index 1" w:semiHidden="1" w:unhideWhenUsed="1"/>
+    <w:lsdException w:name="index 2" w:semiHidden="1" w:unhideWhenUsed="1"/>
+    <w:lsdException w:name="index 3" w:semiHidden="1" w:unhideWhenUsed="1"/>
+    <w:lsdException w:name="index 4" w:semiHidden="1" w:unhideWhenUsed="1"/>
+    <w:lsdException w:name="index 5" w:semiHidden="1" w:unhideWhenUsed="1"/>
+    <w:lsdException w:name="index 6" w:semiHidden="1" w:unhideWhenUsed="1"/>
+    <w:lsdException w:name="index 7" w:semiHidden="1" w:unhideWhenUsed="1"/>
+    <w:lsdException w:name="index 8" w:semiHidden="1" w:unhideWhenUsed="1"/>
+    <w:lsdException w:name="index 9" w:semiHidden="1" w:unhideWhenUsed="1"/>
+    <w:lsdException w:name="toc 1" w:semiHidden="1" w:uiPriority="39" w:unhideWhenUsed="1"/>
+    <w:lsdException w:name="toc 2" w:semiHidden="1" w:uiPriority="39" w:unhideWhenUsed="1"/>
+    <w:lsdException w:name="toc 3" w:semiHidden="1" w:uiPriority="39" w:unhideWhenUsed="1"/>
+    <w:lsdException w:name="toc 4" w:semiHidden="1" w:uiPriority="39" w:unhideWhenUsed="1"/>
+    <w:lsdException w:name="toc 5" w:semiHidden="1" w:uiPriority="39" w:unhideWhenUsed="1"/>
+    <w:lsdException w:name="toc 6" w:semiHidden="1" w:uiPriority="39" w:unhideWhenUsed="1"/>
+    <w:lsdException w:name="toc 7" w:semiHidden="1" w:uiPriority="39" w:unhideWhenUsed="1"/>
+    <w:lsdException w:name="toc 8" w:semiHidden="1" w:uiPriority="39" w:unhideWhenUsed="1"/>
+    <w:lsdException w:name="toc 9" w:semiHidden="1" w:uiPriority="39" w:unhideWhenUsed="1"/>
+    <w:lsdException w:name="Normal Indent" w:semiHidden="1" w:unhideWhenUsed="1"/>
+    <w:lsdException w:name="footnote text" w:semiHidden="1" w:unhideWhenUsed="1"/>
+    <w:lsdException w:name="annotation text" w:semiHidden="1" w:unhideWhenUsed="1"/>
+    <w:lsdException w:name="header" w:semiHidden="1" w:uiPriority="0" w:unhideWhenUsed="1"/>
+    <w:lsdException w:name="footer" w:semiHidden="1" w:uiPriority="0" w:unhideWhenUsed="1"/>
+    <w:lsdException w:name="index heading" w:semiHidden="1" w:unhideWhenUsed="1"/>
+    <w:lsdException w:name="caption" w:semiHidden="1" w:uiPriority="35" w:unhideWhenUsed="1" w:qFormat="1"/>
+    <w:lsdException w:name="table of figures" w:semiHidden="1" w:unhideWhenUsed="1"/>
+    <w:lsdException w:name="envelope address" w:semiHidden="1" w:unhideWhenUsed="1"/>
+    <w:lsdException w:name="envelope return" w:semiHidden="1" w:unhideWhenUsed="1"/>
+    <w:lsdException w:name="footnote reference" w:semiHidden="1" w:unhideWhenUsed="1"/>
+    <w:lsdException w:name="annotation reference" w:semiHidden="1" w:unhideWhenUsed="1"/>
+    <w:lsdException w:name="line number" w:semiHidden="1" w:unhideWhenUsed="1"/>
+    <w:lsdException w:name="page number" w:semiHidden="1" w:uiPriority="0" w:unhideWhenUsed="1"/>
+    <w:lsdException w:name="endnote reference" w:semiHidden="1" w:unhideWhenUsed="1"/>
+    <w:lsdException w:name="endnote text" w:semiHidden="1" w:unhideWhenUsed="1"/>
+    <w:lsdException w:name="table of authorities" w:semiHidden="1" w:unhideWhenUsed="1"/>
+    <w:lsdException w:name="macro" w:semiHidden="1" w:unhideWhenUsed="1"/>
+    <w:lsdException w:name="toa heading" w:semiHidden="1" w:unhideWhenUsed="1"/>
+    <w:lsdException w:name="List" w:semiHidden="1" w:unhideWhenUsed="1"/>
+    <w:lsdException w:name="List Bullet" w:semiHidden="1" w:unhideWhenUsed="1"/>
+    <w:lsdException w:name="List Number" w:semiHidden="1" w:unhideWhenUsed="1"/>
+    <w:lsdException w:name="List 2" w:semiHidden="1" w:unhideWhenUsed="1"/>
+    <w:lsdException w:name="List 3" w:semiHidden="1" w:unhideWhenUsed="1"/>
+    <w:lsdException w:name="List 4" w:semiHidden="1" w:unhideWhenUsed="1"/>
+    <w:lsdException w:name="List 5" w:semiHidden="1" w:unhideWhenUsed="1"/>
+    <w:lsdException w:name="List Bullet 2" w:semiHidden="1" w:unhideWhenUsed="1"/>
+    <w:lsdException w:name="List Bullet 3" w:semiHidden="1" w:unhideWhenUsed="1"/>
+    <w:lsdException w:name="List Bullet 4" w:semiHidden="1" w:unhideWhenUsed="1"/>
+    <w:lsdException w:name="List Bullet 5" w:semiHidden="1" w:unhideWhenUsed="1"/>
+    <w:lsdException w:name="List Number 2" w:semiHidden="1" w:unhideWhenUsed="1"/>
+    <w:lsdException w:name="List Number 3" w:semiHidden="1" w:unhideWhenUsed="1"/>
+    <w:lsdException w:name="List Number 4" w:semiHidden="1" w:unhideWhenUsed="1"/>
+    <w:lsdException w:name="List Number 5" w:semiHidden="1" w:unhideWhenUsed="1"/>
+    <w:lsdException w:name="Title" w:uiPriority="0" w:qFormat="1"/>
+    <w:lsdException w:name="Closing" w:semiHidden="1" w:unhideWhenUsed="1"/>
+    <w:lsdException w:name="Signature" w:semiHidden="1" w:unhideWhenUsed="1"/>
+    <w:lsdException w:name="Default Paragraph Font" w:semiHidden="1" w:uiPriority="1" w:unhideWhenUsed="1"/>
+    <w:lsdException w:name="Body Text" w:semiHidden="1" w:unhideWhenUsed="1"/>
+    <w:lsdException w:name="Body Text Indent" w:semiHidden="1" w:unhideWhenUsed="1"/>
+    <w:lsdException w:name="List Continue" w:semiHidden="1" w:unhideWhenUsed="1"/>
+    <w:lsdException w:name="List Continue 2" w:semiHidden="1" w:unhideWhenUsed="1"/>
+    <w:lsdException w:name="List Continue 3" w:semiHidden="1" w:unhideWhenUsed="1"/>
+    <w:lsdException w:name="List Continue 4" w:semiHidden="1" w:unhideWhenUsed="1"/>
+    <w:lsdException w:name="List Continue 5" w:semiHidden="1" w:unhideWhenUsed="1"/>
+    <w:lsdException w:name="Message Header" w:semiHidden="1" w:unhideWhenUsed="1"/>
+    <w:lsdException w:name="Subtitle" w:uiPriority="11" w:qFormat="1"/>
+    <w:lsdException w:name="Salutation" w:semiHidden="1" w:unhideWhenUsed="1"/>
+    <w:lsdException w:name="Date" w:semiHidden="1" w:unhideWhenUsed="1"/>
+    <w:lsdException w:name="Body Text First Indent" w:semiHidden="1" w:unhideWhenUsed="1"/>
+    <w:lsdException w:name="Body Text First Indent 2" w:semiHidden="1" w:unhideWhenUsed="1"/>
+    <w:lsdException w:name="Note Heading" w:semiHidden="1" w:unhideWhenUsed="1"/>
+    <w:lsdException w:name="Body Text 2" w:semiHidden="1" w:unhideWhenUsed="1"/>
+    <w:lsdException w:name="Body Text 3" w:semiHidden="1" w:unhideWhenUsed="1"/>
+    <w:lsdException w:name="Body Text Indent 2" w:semiHidden="1" w:unhideWhenUsed="1"/>
+    <w:lsdException w:name="Body Text Indent 3" w:semiHidden="1" w:unhideWhenUsed="1"/>
+    <w:lsdException w:name="Block Text" w:semiHidden="1" w:unhideWhenUsed="1"/>
+    <w:lsdException w:name="Hyperlink" w:semiHidden="1" w:unhideWhenUsed="1"/>
+    <w:lsdException w:name="FollowedHyperlink" w:semiHidden="1" w:unhideWhenUsed="1"/>
+    <w:lsdException w:name="Strong" w:uiPriority="0" w:qFormat="1"/>
+    <w:lsdException w:name="Emphasis" w:uiPriority="20" w:qFormat="1"/>
+    <w:lsdException w:name="Document Map" w:semiHidden="1" w:unhideWhenUsed="1"/>
+    <w:lsdException w:name="Plain Text" w:semiHidden="1" w:unhideWhenUsed="1"/>
+    <w:lsdException w:name="E-mail Signature" w:semiHidden="1" w:unhideWhenUsed="1"/>
+    <w:lsdException w:name="HTML Top of Form" w:semiHidden="1" w:unhideWhenUsed="1"/>
+    <w:lsdException w:name="HTML Bottom of Form" w:semiHidden="1" w:unhideWhenUsed="1"/>
+    <w:lsdException w:name="Normal (Web)" w:semiHidden="1" w:unhideWhenUsed="1"/>
+    <w:lsdException w:name="HTML Acronym" w:semiHidden="1" w:unhideWhenUsed="1"/>
+    <w:lsdException w:name="HTML Address" w:semiHidden="1" w:unhideWhenUsed="1"/>
+    <w:lsdException w:name="HTML Cite" w:semiHidden="1" w:unhideWhenUsed="1"/>
+    <w:lsdException w:name="HTML Code" w:semiHidden="1" w:unhideWhenUsed="1"/>
+    <w:lsdException w:name="HTML Definition" w:semiHidden="1" w:unhideWhenUsed="1"/>
+    <w:lsdException w:name="HTML Keyboard" w:semiHidden="1" w:unhideWhenUsed="1"/>
+    <w:lsdException w:name="HTML Preformatted" w:semiHidden="1" w:unhideWhenUsed="1"/>
+    <w:lsdException w:name="HTML Sample" w:semiHidden="1" w:unhideWhenUsed="1"/>
+    <w:lsdException w:name="HTML Typewriter" w:semiHidden="1" w:unhideWhenUsed="1"/>
+    <w:lsdException w:name="HTML Variable" w:semiHidden="1" w:unhideWhenUsed="1"/>
+    <w:lsdException w:name="Normal Table" w:semiHidden="1" w:unhideWhenUsed="1"/>
+    <w:lsdException w:name="annotation subject" w:semiHidden="1" w:unhideWhenUsed="1"/>
+    <w:lsdException w:name="No List" w:semiHidden="1" w:unhideWhenUsed="1"/>
+    <w:lsdException w:name="Outline List 1" w:semiHidden="1" w:unhideWhenUsed="1"/>
+    <w:lsdException w:name="Outline List 2" w:semiHidden="1" w:unhideWhenUsed="1"/>
+    <w:lsdException w:name="Outline List 3" w:semiHidden="1" w:unhideWhenUsed="1"/>
+    <w:lsdException w:name="Table Simple 1" w:semiHidden="1" w:unhideWhenUsed="1"/>
+    <w:lsdException w:name="Table Simple 2" w:semiHidden="1" w:unhideWhenUsed="1"/>
+    <w:lsdException w:name="Table Simple 3" w:semiHidden="1" w:unhideWhenUsed="1"/>
+    <w:lsdException w:name="Table Classic 1" w:semiHidden="1" w:unhideWhenUsed="1"/>
+    <w:lsdException w:name="Table Classic 2" w:semiHidden="1" w:unhideWhenUsed="1"/>
+    <w:lsdException w:name="Table Classic 3" w:semiHidden="1" w:unhideWhenUsed="1"/>
+    <w:lsdException w:name="Table Classic 4" w:semiHidden="1" w:unhideWhenUsed="1"/>
+    <w:lsdException w:name="Table Colorful 1" w:semiHidden="1" w:unhideWhenUsed="1"/>
+    <w:lsdException w:name="Table Colorful 2" w:semiHidden="1" w:unhideWhenUsed="1"/>
+    <w:lsdException w:name="Table Colorful 3" w:semiHidden="1" w:unhideWhenUsed="1"/>
+    <w:lsdException w:name="Table Columns 1" w:semiHidden="1" w:unhideWhenUsed="1"/>
+    <w:lsdException w:name="Table Columns 2" w:semiHidden="1" w:unhideWhenUsed="1"/>
+    <w:lsdException w:name="Table Columns 3" w:semiHidden="1" w:unhideWhenUsed="1"/>
+    <w:lsdException w:name="Table Columns 4" w:semiHidden="1" w:unhideWhenUsed="1"/>
+    <w:lsdException w:name="Table Columns 5" w:semiHidden="1" w:unhideWhenUsed="1"/>
+    <w:lsdException w:name="Table Grid 1" w:semiHidden="1" w:unhideWhenUsed="1"/>
+    <w:lsdException w:name="Table Grid 2" w:semiHidden="1" w:unhideWhenUsed="1"/>
+    <w:lsdException w:name="Table Grid 3" w:semiHidden="1" w:unhideWhenUsed="1"/>
+    <w:lsdException w:name="Table Grid 4" w:semiHidden="1" w:unhideWhenUsed="1"/>
+    <w:lsdException w:name="Table Grid 5" w:semiHidden="1" w:unhideWhenUsed="1"/>
+    <w:lsdException w:name="Table Grid 6" w:semiHidden="1" w:unhideWhenUsed="1"/>
+    <w:lsdException w:name="Table Grid 7" w:semiHidden="1" w:unhideWhenUsed="1"/>
+    <w:lsdException w:name="Table Grid 8" w:semiHidden="1" w:unhideWhenUsed="1"/>
+    <w:lsdException w:name="Table List 1" w:semiHidden="1" w:unhideWhenUsed="1"/>
+    <w:lsdException w:name="Table List 2" w:semiHidden="1" w:unhideWhenUsed="1"/>
+    <w:lsdException w:name="Table List 3" w:semiHidden="1" w:unhideWhenUsed="1"/>
+    <w:lsdException w:name="Table List 4" w:semiHidden="1" w:unhideWhenUsed="1"/>
+    <w:lsdException w:name="Table List 5" w:semiHidden="1" w:unhideWhenUsed="1"/>
+    <w:lsdException w:name="Table List 6" w:semiHidden="1" w:unhideWhenUsed="1"/>
+    <w:lsdException w:name="Table List 7" w:semiHidden="1" w:unhideWhenUsed="1"/>
+    <w:lsdException w:name="Table List 8" w:semiHidden="1" w:unhideWhenUsed="1"/>
+    <w:lsdException w:name="Table 3D effects 1" w:semiHidden="1" w:unhideWhenUsed="1"/>
+    <w:lsdException w:name="Table 3D effects 2" w:semiHidden="1" w:unhideWhenUsed="1"/>
+    <w:lsdException w:name="Table 3D effects 3" w:semiHidden="1" w:unhideWhenUsed="1"/>
+    <w:lsdException w:name="Table Contemporary" w:semiHidden="1" w:unhideWhenUsed="1"/>
+    <w:lsdException w:name="Table Elegant" w:semiHidden="1" w:unhideWhenUsed="1"/>
+    <w:lsdException w:name="Table Professional" w:semiHidden="1" w:unhideWhenUsed="1"/>
+    <w:lsdException w:name="Table Subtle 1" w:semiHidden="1" w:unhideWhenUsed="1"/>
+    <w:lsdException w:name="Table Subtle 2" w:semiHidden="1" w:unhideWhenUsed="1"/>
+    <w:lsdException w:name="Table Web 1" w:semiHidden="1" w:unhideWhenUsed="1"/>
+    <w:lsdException w:name="Table Web 2" w:semiHidden="1" w:unhideWhenUsed="1"/>
+    <w:lsdException w:name="Table Web 3" w:semiHidden="1" w:unhideWhenUsed="1"/>
+    <w:lsdException w:name="Balloon Text" w:semiHidden="1" w:unhideWhenUsed="1"/>
+    <w:lsdException w:name="Table Grid" w:uiPriority="59"/>
+    <w:lsdException w:name="Table Theme" w:semiHidden="1" w:unhideWhenUsed="1"/>
+    <w:lsdException w:name="Placeholder Text" w:semiHidden="1"/>
+    <w:lsdException w:name="No Spacing" w:uiPriority="1" w:qFormat="1"/>
+    <w:lsdException w:name="Light Shading" w:uiPriority="60"/>
+    <w:lsdException w:name="Light List" w:uiPriority="61"/>
+    <w:lsdException w:name="Light Grid" w:uiPriority="62"/>
+    <w:lsdException w:name="Medium Shading 1" w:uiPriority="63"/>
+    <w:lsdException w:name="Medium Shading 2" w:uiPriority="64"/>
+    <w:lsdException w:name="Medium List 1" w:uiPriority="65"/>
+    <w:lsdException w:name="Medium List 2" w:uiPriority="66"/>
+    <w:lsdException w:name="Medium Grid 1" w:uiPriority="67"/>
+    <w:lsdException w:name="Medium Grid 2" w:uiPriority="68"/>
+    <w:lsdException w:name="Medium Grid 3" w:uiPriority="69"/>
+    <w:lsdException w:name="Dark List" w:uiPriority="70"/>
+    <w:lsdException w:name="Colorful Shading" w:uiPriority="71"/>
+    <w:lsdException w:name="Colorful List" w:uiPriority="72"/>
+    <w:lsdException w:name="Colorful Grid" w:uiPriority="73"/>
+    <w:lsdException w:name="Light Shading Accent 1" w:uiPriority="60"/>
+    <w:lsdException w:name="Light List Accent 1" w:uiPriority="61"/>
+    <w:lsdException w:name="Light Grid Accent 1" w:uiPriority="62"/>
+    <w:lsdException w:name="Medium Shading 1 Accent 1" w:uiPriority="63"/>
+    <w:lsdException w:name="Medium Shading 2 Accent 1" w:uiPriority="64"/>
+    <w:lsdException w:name="Medium List 1 Accent 1" w:uiPriority="65"/>
+    <w:lsdException w:name="Revision" w:semiHidden="1"/>
+    <w:lsdException w:name="List Paragraph" w:uiPriority="34" w:qFormat="1"/>
+    <w:lsdException w:name="Quote" w:uiPriority="29" w:qFormat="1"/>
+    <w:lsdException w:name="Intense Quote" w:uiPriority="30" w:qFormat="1"/>
+    <w:lsdException w:name="Medium List 2 Accent 1" w:uiPriority="66"/>
+    <w:lsdException w:name="Medium Grid 1 Accent 1" w:uiPriority="67"/>
+    <w:lsdException w:name="Medium Grid 2 Accent 1" w:uiPriority="68"/>
+    <w:lsdException w:name="Medium Grid 3 Accent 1" w:uiPriority="69"/>
+    <w:lsdException w:name="Dark List Accent 1" w:uiPriority="70"/>
+    <w:lsdException w:name="Colorful Shading Accent 1" w:uiPriority="71"/>
+    <w:lsdException w:name="Colorful List Accent 1" w:uiPriority="72"/>
+    <w:lsdException w:name="Colorful Grid Accent 1" w:uiPriority="73"/>
+    <w:lsdException w:name="Light Shading Accent 2" w:uiPriority="60"/>
+    <w:lsdException w:name="Light List Accent 2" w:uiPriority="61"/>
+    <w:lsdException w:name="Light Grid Accent 2" w:uiPriority="62"/>
+    <w:lsdException w:name="Medium Shading 1 Accent 2" w:uiPriority="63"/>
+    <w:lsdException w:name="Medium Shading 2 Accent 2" w:uiPriority="64"/>
+    <w:lsdException w:name="Medium List 1 Accent 2" w:uiPriority="65"/>
+    <w:lsdException w:name="Medium List 2 Accent 2" w:uiPriority="66"/>
+    <w:lsdException w:name="Medium Grid 1 Accent 2" w:uiPriority="67"/>
+    <w:lsdException w:name="Medium Grid 2 Accent 2" w:uiPriority="68"/>
+    <w:lsdException w:name="Medium Grid 3 Accent 2" w:uiPriority="69"/>
+    <w:lsdException w:name="Dark List Accent 2" w:uiPriority="70"/>
+    <w:lsdException w:name="Colorful Shading Accent 2" w:uiPriority="71"/>
+    <w:lsdException w:name="Colorful List Accent 2" w:uiPriority="72"/>
+    <w:lsdException w:name="Colorful Grid Accent 2" w:uiPriority="73"/>
+    <w:lsdException w:name="Light Shading Accent 3" w:uiPriority="60"/>
+    <w:lsdException w:name="Light List Accent 3" w:uiPriority="61"/>
+    <w:lsdException w:name="Light Grid Accent 3" w:uiPriority="62"/>
+    <w:lsdException w:name="Medium Shading 1 Accent 3" w:uiPriority="63"/>
+    <w:lsdException w:name="Medium Shading 2 Accent 3" w:uiPriority="64"/>
+    <w:lsdException w:name="Medium List 1 Accent 3" w:uiPriority="65"/>
+    <w:lsdException w:name="Medium List 2 Accent 3" w:uiPriority="66"/>
+    <w:lsdException w:name="Medium Grid 1 Accent 3" w:uiPriority="67"/>
+    <w:lsdException w:name="Medium Grid 2 Accent 3" w:uiPriority="68"/>
+    <w:lsdException w:name="Medium Grid 3 Accent 3" w:uiPriority="69"/>
+    <w:lsdException w:name="Dark List Accent 3" w:uiPriority="70"/>
+    <w:lsdException w:name="Colorful Shading Accent 3" w:uiPriority="71"/>
+    <w:lsdException w:name="Colorful List Accent 3" w:uiPriority="72"/>
+    <w:lsdException w:name="Colorful Grid Accent 3" w:uiPriority="73"/>
+    <w:lsdException w:name="Light Shading Accent 4" w:uiPriority="60"/>
+    <w:lsdException w:name="Light List Accent 4" w:uiPriority="61"/>
+    <w:lsdException w:name="Light Grid Accent 4" w:uiPriority="62"/>
+    <w:lsdException w:name="Medium Shading 1 Accent 4" w:uiPriority="63"/>
+    <w:lsdException w:name="Medium Shading 2 Accent 4" w:uiPriority="64"/>
+    <w:lsdException w:name="Medium List 1 Accent 4" w:uiPriority="65"/>
+    <w:lsdException w:name="Medium List 2 Accent 4" w:uiPriority="66"/>
+    <w:lsdException w:name="Medium Grid 1 Accent 4" w:uiPriority="67"/>
+    <w:lsdException w:name="Medium Grid 2 Accent 4" w:uiPriority="68"/>
+    <w:lsdException w:name="Medium Grid 3 Accent 4" w:uiPriority="69"/>
+    <w:lsdException w:name="Dark List Accent 4" w:uiPriority="70"/>
+    <w:lsdException w:name="Colorful Shading Accent 4" w:uiPriority="71"/>
+    <w:lsdException w:name="Colorful List Accent 4" w:uiPriority="72"/>
+    <w:lsdException w:name="Colorful Grid Accent 4" w:uiPriority="73"/>
+    <w:lsdException w:name="Light Shading Accent 5" w:uiPriority="60"/>
+    <w:lsdException w:name="Light List Accent 5" w:uiPriority="61"/>
+    <w:lsdException w:name="Light Grid Accent 5" w:uiPriority="62"/>
+    <w:lsdException w:name="Medium Shading 1 Accent 5" w:uiPriority="63"/>
+    <w:lsdException w:name="Medium Shading 2 Accent 5" w:uiPriority="64"/>
+    <w:lsdException w:name="Medium List 1 Accent 5" w:uiPriority="65"/>
+    <w:lsdException w:name="Medium List 2 Accent 5" w:uiPriority="66"/>
+    <w:lsdException w:name="Medium Grid 1 Accent 5" w:uiPriority="67"/>
+    <w:lsdException w:name="Medium Grid 2 Accent 5" w:uiPriority="68"/>
+    <w:lsdException w:name="Medium Grid 3 Accent 5" w:uiPriority="69"/>
+    <w:lsdException w:name="Dark List Accent 5" w:uiPriority="70"/>
+    <w:lsdException w:name="Colorful Shading Accent 5" w:uiPriority="71"/>
+    <w:lsdException w:name="Colorful List Accent 5" w:uiPriority="72"/>
+    <w:lsdException w:name="Colorful Grid Accent 5" w:uiPriority="73"/>
+    <w:lsdException w:name="Light Shading Accent 6" w:uiPriority="60"/>
+    <w:lsdException w:name="Light List Accent 6" w:uiPriority="61"/>
+    <w:lsdException w:name="Light Grid Accent 6" w:uiPriority="62"/>
+    <w:lsdException w:name="Medium Shading 1 Accent 6" w:uiPriority="63"/>
+    <w:lsdException w:name="Medium Shading 2 Accent 6" w:uiPriority="64"/>
+    <w:lsdException w:name="Medium List 1 Accent 6" w:uiPriority="65"/>
+    <w:lsdException w:name="Medium List 2 Accent 6" w:uiPriority="66"/>
+    <w:lsdException w:name="Medium Grid 1 Accent 6" w:uiPriority="67"/>
+    <w:lsdException w:name="Medium Grid 2 Accent 6" w:uiPriority="68"/>
+    <w:lsdException w:name="Medium Grid 3 Accent 6" w:uiPriority="69"/>
+    <w:lsdException w:name="Dark List Accent 6" w:uiPriority="70"/>
+    <w:lsdException w:name="Colorful Shading Accent 6" w:uiPriority="71"/>
+    <w:lsdException w:name="Colorful List Accent 6" w:uiPriority="72"/>
+    <w:lsdException w:name="Colorful Grid Accent 6" w:uiPriority="73"/>
+    <w:lsdException w:name="Subtle Emphasis" w:uiPriority="19" w:qFormat="1"/>
+    <w:lsdException w:name="Intense Emphasis" w:uiPriority="21" w:qFormat="1"/>
+    <w:lsdException w:name="Subtle Reference" w:uiPriority="31" w:qFormat="1"/>
+    <w:lsdException w:name="Intense Reference" w:uiPriority="32" w:qFormat="1"/>
+    <w:lsdException w:name="Book Title" w:uiPriority="33" w:qFormat="1"/>
+    <w:lsdException w:name="Bibliography" w:semiHidden="1" w:uiPriority="37" w:unhideWhenUsed="1"/>
+    <w:lsdException w:name="TOC Heading" w:semiHidden="1" w:uiPriority="39" w:unhideWhenUsed="1" w:qFormat="1"/>
+    <w:lsdException w:name="Plain Table 1" w:uiPriority="41"/>
+    <w:lsdException w:name="Plain Table 2" w:uiPriority="42"/>
+    <w:lsdException w:name="Plain Table 3" w:uiPriority="43"/>
+    <w:lsdException w:name="Plain Table 4" w:uiPriority="44"/>
+    <w:lsdException w:name="Plain Table 5" w:uiPriority="45"/>
+    <w:lsdException w:name="Grid Table Light" w:uiPriority="40"/>
+    <w:lsdException w:name="Grid Table 1 Light" w:uiPriority="46"/>
+    <w:lsdException w:name="Grid Table 2" w:uiPriority="47"/>
+    <w:lsdException w:name="Grid Table 3" w:uiPriority="48"/>
+    <w:lsdException w:name="Grid Table 4" w:uiPriority="49"/>
+    <w:lsdException w:name="Grid Table 5 Dark" w:uiPriority="50"/>
+    <w:lsdException w:name="Grid Table 6 Colorful" w:uiPriority="51"/>
+    <w:lsdException w:name="Grid Table 7 Colorful" w:uiPriority="52"/>
+    <w:lsdException w:name="Grid Table 1 Light Accent 1" w:uiPriority="46"/>
+    <w:lsdException w:name="Grid Table 2 Accent 1" w:uiPriority="47"/>
+    <w:lsdException w:name="Grid Table 3 Accent 1" w:uiPriority="48"/>
+    <w:lsdException w:name="Grid Table 4 Accent 1" w:uiPriority="49"/>
+    <w:lsdException w:name="Grid Table 5 Dark Accent 1" w:uiPriority="50"/>
+    <w:lsdException w:name="Grid Table 6 Colorful Accent 1" w:uiPriority="51"/>
+    <w:lsdException w:name="Grid Table 7 Colorful Accent 1" w:uiPriority="52"/>
+    <w:lsdException w:name="Grid Table 1 Light Accent 2" w:uiPriority="46"/>
+    <w:lsdException w:name="Grid Table 2 Accent 2" w:uiPriority="47"/>
+    <w:lsdException w:name="Grid Table 3 Accent 2" w:uiPriority="48"/>
+    <w:lsdException w:name="Grid Table 4 Accent 2" w:uiPriority="49"/>
+    <w:lsdException w:name="Grid Table 5 Dark Accent 2" w:uiPriority="50"/>
+    <w:lsdException w:name="Grid Table 6 Colorful Accent 2" w:uiPriority="51"/>
+    <w:lsdException w:name="Grid Table 7 Colorful Accent 2" w:uiPriority="52"/>
+    <w:lsdException w:name="Grid Table 1 Light Accent 3" w:uiPriority="46"/>
+    <w:lsdException w:name="Grid Table 2 Accent 3" w:uiPriority="47"/>
+    <w:lsdException w:name="Grid Table 3 Accent 3" w:uiPriority="48"/>
+    <w:lsdException w:name="Grid Table 4 Accent 3" w:uiPriority="49"/>
+    <w:lsdException w:name="Grid Table 5 Dark Accent 3" w:uiPriority="50"/>
+    <w:lsdException w:name="Grid Table 6 Colorful Accent 3" w:uiPriority="51"/>
+    <w:lsdException w:name="Grid Table 7 Colorful Accent 3" w:uiPriority="52"/>
+    <w:lsdException w:name="Grid Table 1 Light Accent 4" w:uiPriority="46"/>
+    <w:lsdException w:name="Grid Table 2 Accent 4" w:uiPriority="47"/>
+    <w:lsdException w:name="Grid Table 3 Accent 4" w:uiPriority="48"/>
+    <w:lsdException w:name="Grid Table 4 Accent 4" w:uiPriority="49"/>
+    <w:lsdException w:name="Grid Table 5 Dark Accent 4" w:uiPriority="50"/>
+    <w:lsdException w:name="Grid Table 6 Colorful Accent 4" w:uiPriority="51"/>
+    <w:lsdException w:name="Grid Table 7 Colorful Accent 4" w:uiPriority="52"/>
+    <w:lsdException w:name="Grid Table 1 Light Accent 5" w:uiPriority="46"/>
+    <w:lsdException w:name="Grid Table 2 Accent 5" w:uiPriority="47"/>
+    <w:lsdException w:name="Grid Table 3 Accent 5" w:uiPriority="48"/>
+    <w:lsdException w:name="Grid Table 4 Accent 5" w:uiPriority="49"/>
+    <w:lsdException w:name="Grid Table 5 Dark Accent 5" w:uiPriority="50"/>
+    <w:lsdException w:name="Grid Table 6 Colorful Accent 5" w:uiPriority="51"/>
+    <w:lsdException w:name="Grid Table 7 Colorful Accent 5" w:uiPriority="52"/>
+    <w:lsdException w:name="Grid Table 1 Light Accent 6" w:uiPriority="46"/>
+    <w:lsdException w:name="Grid Table 2 Accent 6" w:uiPriority="47"/>
+    <w:lsdException w:name="Grid Table 3 Accent 6" w:uiPriority="48"/>
+    <w:lsdException w:name="Grid Table 4 Accent 6" w:uiPriority="49"/>
+    <w:lsdException w:name="Grid Table 5 Dark Accent 6" w:uiPriority="50"/>
+    <w:lsdException w:name="Grid Table 6 Colorful Accent 6" w:uiPriority="51"/>
+    <w:lsdException w:name="Grid Table 7 Colorful Accent 6" w:uiPriority="52"/>
+    <w:lsdException w:name="List Table 1 Light" w:uiPriority="46"/>
+    <w:lsdException w:name="List Table 2" w:uiPriority="47"/>
+    <w:lsdException w:name="List Table 3" w:uiPriority="48"/>
+    <w:lsdException w:name="List Table 4" w:uiPriority="49"/>
+    <w:lsdException w:name="List Table 5 Dark" w:uiPriority="50"/>
+    <w:lsdException w:name="List Table 6 Colorful" w:uiPriority="51"/>
+    <w:lsdException w:name="List Table 7 Colorful" w:uiPriority="52"/>
+    <w:lsdException w:name="List Table 1 Light Accent 1" w:uiPriority="46"/>
+    <w:lsdException w:name="List Table 2 Accent 1" w:uiPriority="47"/>
+    <w:lsdException w:name="List Table 3 Accent 1" w:uiPriority="48"/>
+    <w:lsdException w:name="List Table 4 Accent 1" w:uiPriority="49"/>
+    <w:lsdException w:name="List Table 5 Dark Accent 1" w:uiPriority="50"/>
+    <w:lsdException w:name="List Table 6 Colorful Accent 1" w:uiPriority="51"/>
+    <w:lsdException w:name="List Table 7 Colorful Accent 1" w:uiPriority="52"/>
+    <w:lsdException w:name="List Table 1 Light Accent 2" w:uiPriority="46"/>
+    <w:lsdException w:name="List Table 2 Accent 2" w:uiPriority="47"/>
+    <w:lsdException w:name="List Table 3 Accent 2" w:uiPriority="48"/>
+    <w:lsdException w:name="List Table 4 Accent 2" w:uiPriority="49"/>
+    <w:lsdException w:name="List Table 5 Dark Accent 2" w:uiPriority="50"/>
+    <w:lsdException w:name="List Table 6 Colorful Accent 2" w:uiPriority="51"/>
+    <w:lsdException w:name="List Table 7 Colorful Accent 2" w:uiPriority="52"/>
+    <w:lsdException w:name="List Table 1 Light Accent 3" w:uiPriority="46"/>
+    <w:lsdException w:name="List Table 2 Accent 3" w:uiPriority="47"/>
+    <w:lsdException w:name="List Table 3 Accent 3" w:uiPriority="48"/>
+    <w:lsdException w:name="List Table 4 Accent 3" w:uiPriority="49"/>
+    <w:lsdException w:name="List Table 5 Dark Accent 3" w:uiPriority="50"/>
+    <w:lsdException w:name="List Table 6 Colorful Accent 3" w:uiPriority="51"/>
+    <w:lsdException w:name="List Table 7 Colorful Accent 3" w:uiPriority="52"/>
+    <w:lsdException w:name="List Table 1 Light Accent 4" w:uiPriority="46"/>
+    <w:lsdException w:name="List Table 2 Accent 4" w:uiPriority="47"/>
+    <w:lsdException w:name="List Table 3 Accent 4" w:uiPriority="48"/>
+    <w:lsdException w:name="List Table 4 Accent 4" w:uiPriority="49"/>
+    <w:lsdException w:name="List Table 5 Dark Accent 4" w:uiPriority="50"/>
+    <w:lsdException w:name="List Table 6 Colorful Accent 4" w:uiPriority="51"/>
+    <w:lsdException w:name="List Table 7 Colorful Accent 4" w:uiPriority="52"/>
+    <w:lsdException w:name="List Table 1 Light Accent 5" w:uiPriority="46"/>
+    <w:lsdException w:name="List Table 2 Accent 5" w:uiPriority="47"/>
+    <w:lsdException w:name="List Table 3 Accent 5" w:uiPriority="48"/>
+    <w:lsdException w:name="List Table 4 Accent 5" w:uiPriority="49"/>
+    <w:lsdException w:name="List Table 5 Dark Accent 5" w:uiPriority="50"/>
+    <w:lsdException w:name="List Table 6 Colorful Accent 5" w:uiPriority="51"/>
+    <w:lsdException w:name="List Table 7 Colorful Accent 5" w:uiPriority="52"/>
+    <w:lsdException w:name="List Table 1 Light Accent 6" w:uiPriority="46"/>
+    <w:lsdException w:name="List Table 2 Accent 6" w:uiPriority="47"/>
+    <w:lsdException w:name="List Table 3 Accent 6" w:uiPriority="48"/>
+    <w:lsdException w:name="List Table 4 Accent 6" w:uiPriority="49"/>
+    <w:lsdException w:name="List Table 5 Dark Accent 6" w:uiPriority="50"/>
+    <w:lsdException w:name="List Table 6 Colorful Accent 6" w:uiPriority="51"/>
+    <w:lsdException w:name="List Table 7 Colorful Accent 6" w:uiPriority="52"/>
   </w:latentStyles>
   <w:style w:type="paragraph" w:default="1" w:styleId="Normal">
     <w:name w:val="Normal"/>
@@ -4877,7 +5892,6 @@
     <w:uiPriority w:val="99"/>
     <w:semiHidden/>
     <w:unhideWhenUsed/>
-    <w:qFormat/>
     <w:tblPr>
       <w:tblInd w:w="0" w:type="dxa"/>
       <w:tblCellMar>

</xml_diff>

<commit_message>
Added doc and small changes to the project
</commit_message>
<xml_diff>
--- a/doc/Project_Analysis_and_Design_Document.docx
+++ b/doc/Project_Analysis_and_Design_Document.docx
@@ -23,7 +23,13 @@
         <w:rPr>
           <w:rFonts w:ascii="Times New Roman" w:hAnsi="Times New Roman"/>
         </w:rPr>
-        <w:t>Online Book Recommendation System</w:t>
+        <w:t>Online Book</w:t>
+      </w:r>
+      <w:r>
+        <w:rPr>
+          <w:rFonts w:ascii="Times New Roman" w:hAnsi="Times New Roman"/>
+        </w:rPr>
+        <w:t xml:space="preserve"> System</w:t>
       </w:r>
       <w:r>
         <w:rPr>
@@ -65,21 +71,7 @@
         <w:rPr>
           <w:rFonts w:ascii="Times New Roman" w:hAnsi="Times New Roman"/>
         </w:rPr>
-        <w:t xml:space="preserve"> </w:t>
-      </w:r>
-      <w:proofErr w:type="spellStart"/>
-      <w:r>
-        <w:rPr>
-          <w:rFonts w:ascii="Times New Roman" w:hAnsi="Times New Roman"/>
-        </w:rPr>
-        <w:t>Biris</w:t>
-      </w:r>
-      <w:proofErr w:type="spellEnd"/>
-      <w:r>
-        <w:rPr>
-          <w:rFonts w:ascii="Times New Roman" w:hAnsi="Times New Roman"/>
-        </w:rPr>
-        <w:t xml:space="preserve"> Alexandra</w:t>
+        <w:t xml:space="preserve"> Biris Alexandra</w:t>
       </w:r>
     </w:p>
     <w:p>
@@ -316,13 +308,8 @@
             <w:pPr>
               <w:pStyle w:val="Tabletext"/>
             </w:pPr>
-            <w:proofErr w:type="spellStart"/>
             <w:r>
-              <w:t>Biris</w:t>
-            </w:r>
-            <w:proofErr w:type="spellEnd"/>
-            <w:r>
-              <w:t xml:space="preserve"> Alexandra</w:t>
+              <w:t>Biris Alexandra</w:t>
             </w:r>
           </w:p>
         </w:tc>
@@ -375,13 +362,8 @@
             <w:pPr>
               <w:pStyle w:val="Tabletext"/>
             </w:pPr>
-            <w:proofErr w:type="spellStart"/>
             <w:r>
-              <w:t>Biris</w:t>
-            </w:r>
-            <w:proofErr w:type="spellEnd"/>
-            <w:r>
-              <w:t xml:space="preserve"> Alexandra</w:t>
+              <w:t>Biris Alexandra</w:t>
             </w:r>
           </w:p>
         </w:tc>
@@ -437,6 +419,8 @@
             <w:pPr>
               <w:pStyle w:val="Tabletext"/>
             </w:pPr>
+            <w:bookmarkStart w:id="0" w:name="_GoBack"/>
+            <w:bookmarkEnd w:id="0"/>
           </w:p>
         </w:tc>
         <w:tc>
@@ -2102,14 +2086,14 @@
           <w:rFonts w:ascii="Times New Roman" w:hAnsi="Times New Roman"/>
         </w:rPr>
       </w:pPr>
-      <w:bookmarkStart w:id="0" w:name="_Toc285793954"/>
+      <w:bookmarkStart w:id="1" w:name="_Toc285793954"/>
       <w:r>
         <w:rPr>
           <w:rFonts w:ascii="Times New Roman" w:hAnsi="Times New Roman"/>
         </w:rPr>
         <w:t>Project Specification</w:t>
       </w:r>
-      <w:bookmarkEnd w:id="0"/>
+      <w:bookmarkEnd w:id="1"/>
     </w:p>
     <w:p/>
     <w:p>
@@ -2229,7 +2213,7 @@
           <w:rFonts w:ascii="Times New Roman" w:hAnsi="Times New Roman"/>
         </w:rPr>
       </w:pPr>
-      <w:bookmarkStart w:id="1" w:name="_Toc285793955"/>
+      <w:bookmarkStart w:id="2" w:name="_Toc285793955"/>
       <w:r>
         <w:rPr>
           <w:rFonts w:ascii="Times New Roman" w:hAnsi="Times New Roman"/>
@@ -2242,7 +2226,7 @@
         </w:rPr>
         <w:t>.1</w:t>
       </w:r>
-      <w:bookmarkEnd w:id="1"/>
+      <w:bookmarkEnd w:id="2"/>
     </w:p>
     <w:p>
       <w:pPr>
@@ -2251,14 +2235,14 @@
           <w:rFonts w:ascii="Times New Roman" w:hAnsi="Times New Roman"/>
         </w:rPr>
       </w:pPr>
-      <w:bookmarkStart w:id="2" w:name="_Toc285793956"/>
+      <w:bookmarkStart w:id="3" w:name="_Toc285793956"/>
       <w:r>
         <w:rPr>
           <w:rFonts w:ascii="Times New Roman" w:hAnsi="Times New Roman"/>
         </w:rPr>
         <w:t>Domain Model</w:t>
       </w:r>
-      <w:bookmarkEnd w:id="2"/>
+      <w:bookmarkEnd w:id="3"/>
     </w:p>
     <w:p>
       <w:pPr>
@@ -2318,14 +2302,14 @@
           <w:rFonts w:ascii="Times New Roman" w:hAnsi="Times New Roman"/>
         </w:rPr>
       </w:pPr>
-      <w:bookmarkStart w:id="3" w:name="_Toc285793957"/>
+      <w:bookmarkStart w:id="4" w:name="_Toc285793957"/>
       <w:r>
         <w:rPr>
           <w:rFonts w:ascii="Times New Roman" w:hAnsi="Times New Roman"/>
         </w:rPr>
         <w:t>Architectural Design</w:t>
       </w:r>
-      <w:bookmarkEnd w:id="3"/>
+      <w:bookmarkEnd w:id="4"/>
     </w:p>
     <w:p>
       <w:pPr>
@@ -2334,14 +2318,14 @@
           <w:rFonts w:ascii="Times New Roman" w:hAnsi="Times New Roman"/>
         </w:rPr>
       </w:pPr>
-      <w:bookmarkStart w:id="4" w:name="_Toc285793958"/>
+      <w:bookmarkStart w:id="5" w:name="_Toc285793958"/>
       <w:r>
         <w:rPr>
           <w:rFonts w:ascii="Times New Roman" w:hAnsi="Times New Roman"/>
         </w:rPr>
         <w:t>Conceptual Architecture</w:t>
       </w:r>
-      <w:bookmarkEnd w:id="4"/>
+      <w:bookmarkEnd w:id="5"/>
     </w:p>
     <w:p/>
     <w:p>
@@ -2708,7 +2692,7 @@
           <w:rFonts w:ascii="Times New Roman" w:hAnsi="Times New Roman"/>
         </w:rPr>
       </w:pPr>
-      <w:bookmarkStart w:id="5" w:name="_Toc285793959"/>
+      <w:bookmarkStart w:id="6" w:name="_Toc285793959"/>
       <w:r>
         <w:rPr>
           <w:rFonts w:ascii="Times New Roman" w:hAnsi="Times New Roman"/>
@@ -2716,7 +2700,7 @@
         <w:lastRenderedPageBreak/>
         <w:t>Package Design</w:t>
       </w:r>
-      <w:bookmarkEnd w:id="5"/>
+      <w:bookmarkEnd w:id="6"/>
     </w:p>
     <w:p>
       <w:pPr>
@@ -2776,14 +2760,14 @@
           <w:rFonts w:ascii="Times New Roman" w:hAnsi="Times New Roman"/>
         </w:rPr>
       </w:pPr>
-      <w:bookmarkStart w:id="6" w:name="_Toc285793960"/>
+      <w:bookmarkStart w:id="7" w:name="_Toc285793960"/>
       <w:r>
         <w:rPr>
           <w:rFonts w:ascii="Times New Roman" w:hAnsi="Times New Roman"/>
         </w:rPr>
         <w:t>Component and Deployment Diagrams</w:t>
       </w:r>
-      <w:bookmarkEnd w:id="6"/>
+      <w:bookmarkEnd w:id="7"/>
     </w:p>
     <w:p>
       <w:pPr>
@@ -2863,7 +2847,7 @@
           <w:rFonts w:ascii="Times New Roman" w:hAnsi="Times New Roman"/>
         </w:rPr>
       </w:pPr>
-      <w:bookmarkStart w:id="7" w:name="_Toc285793961"/>
+      <w:bookmarkStart w:id="8" w:name="_Toc285793961"/>
       <w:r>
         <w:rPr>
           <w:rFonts w:ascii="Times New Roman" w:hAnsi="Times New Roman"/>
@@ -2882,7 +2866,7 @@
         </w:rPr>
         <w:t>2</w:t>
       </w:r>
-      <w:bookmarkEnd w:id="7"/>
+      <w:bookmarkEnd w:id="8"/>
     </w:p>
     <w:p>
       <w:pPr>
@@ -2896,14 +2880,14 @@
           <w:rFonts w:ascii="Times New Roman" w:hAnsi="Times New Roman"/>
         </w:rPr>
       </w:pPr>
-      <w:bookmarkStart w:id="8" w:name="_Toc285793962"/>
+      <w:bookmarkStart w:id="9" w:name="_Toc285793962"/>
       <w:r>
         <w:rPr>
           <w:rFonts w:ascii="Times New Roman" w:hAnsi="Times New Roman"/>
         </w:rPr>
         <w:t>Design Model</w:t>
       </w:r>
-      <w:bookmarkEnd w:id="8"/>
+      <w:bookmarkEnd w:id="9"/>
     </w:p>
     <w:p>
       <w:pPr>
@@ -2917,14 +2901,14 @@
           <w:rFonts w:ascii="Times New Roman" w:hAnsi="Times New Roman"/>
         </w:rPr>
       </w:pPr>
-      <w:bookmarkStart w:id="9" w:name="_Toc285793963"/>
+      <w:bookmarkStart w:id="10" w:name="_Toc285793963"/>
       <w:r>
         <w:rPr>
           <w:rFonts w:ascii="Times New Roman" w:hAnsi="Times New Roman"/>
         </w:rPr>
         <w:t>Dynamic Behavior</w:t>
       </w:r>
-      <w:bookmarkEnd w:id="9"/>
+      <w:bookmarkEnd w:id="10"/>
     </w:p>
     <w:p>
       <w:pPr>
@@ -3055,7 +3039,7 @@
           <w:szCs w:val="24"/>
         </w:rPr>
         <w:pict>
-          <v:shape id="_x0000_i1027" type="#_x0000_t75" style="width:418.5pt;height:267.75pt">
+          <v:shape id="_x0000_i1026" type="#_x0000_t75" style="width:419.25pt;height:267.75pt">
             <v:imagedata r:id="rId13" o:title="plmm (1)"/>
           </v:shape>
         </w:pict>
@@ -3073,7 +3057,7 @@
           <w:rFonts w:ascii="Times New Roman" w:hAnsi="Times New Roman"/>
         </w:rPr>
       </w:pPr>
-      <w:bookmarkStart w:id="10" w:name="_Toc285793964"/>
+      <w:bookmarkStart w:id="11" w:name="_Toc285793964"/>
       <w:r>
         <w:rPr>
           <w:rFonts w:ascii="Times New Roman" w:hAnsi="Times New Roman"/>
@@ -3087,7 +3071,7 @@
         </w:rPr>
         <w:t>Design</w:t>
       </w:r>
-      <w:bookmarkEnd w:id="10"/>
+      <w:bookmarkEnd w:id="11"/>
     </w:p>
     <w:p>
       <w:r>
@@ -3145,8 +3129,6 @@
           </wp:inline>
         </w:drawing>
       </w:r>
-      <w:bookmarkStart w:id="11" w:name="_GoBack"/>
-      <w:bookmarkEnd w:id="11"/>
     </w:p>
     <w:p>
       <w:pPr>
@@ -3176,7 +3158,7 @@
       </w:pPr>
       <w:r>
         <w:pict>
-          <v:shape id="_x0000_i1026" type="#_x0000_t75" style="width:467.25pt;height:112.5pt">
+          <v:shape id="_x0000_i1027" type="#_x0000_t75" style="width:467.25pt;height:112.5pt">
             <v:imagedata r:id="rId15" o:title="a"/>
           </v:shape>
         </w:pict>
@@ -3217,55 +3199,7 @@
           <w:sz w:val="24"/>
           <w:szCs w:val="24"/>
         </w:rPr>
-        <w:t xml:space="preserve">To test the application I will write some small tests and I will use </w:t>
-      </w:r>
-      <w:proofErr w:type="spellStart"/>
-      <w:r>
-        <w:rPr>
-          <w:sz w:val="24"/>
-          <w:szCs w:val="24"/>
-        </w:rPr>
-        <w:t>Mockito</w:t>
-      </w:r>
-      <w:proofErr w:type="spellEnd"/>
-      <w:r>
-        <w:rPr>
-          <w:sz w:val="24"/>
-          <w:szCs w:val="24"/>
-        </w:rPr>
-        <w:t xml:space="preserve">. </w:t>
-      </w:r>
-      <w:proofErr w:type="spellStart"/>
-      <w:r>
-        <w:rPr>
-          <w:sz w:val="24"/>
-          <w:szCs w:val="24"/>
-        </w:rPr>
-        <w:t>Mockito</w:t>
-      </w:r>
-      <w:proofErr w:type="spellEnd"/>
-      <w:r>
-        <w:rPr>
-          <w:sz w:val="24"/>
-          <w:szCs w:val="24"/>
-        </w:rPr>
-        <w:t xml:space="preserve"> is a popular mock framework which can be used in conjunction with JUnit. </w:t>
-      </w:r>
-      <w:proofErr w:type="spellStart"/>
-      <w:r>
-        <w:rPr>
-          <w:sz w:val="24"/>
-          <w:szCs w:val="24"/>
-        </w:rPr>
-        <w:t>Mockito</w:t>
-      </w:r>
-      <w:proofErr w:type="spellEnd"/>
-      <w:r>
-        <w:rPr>
-          <w:sz w:val="24"/>
-          <w:szCs w:val="24"/>
-        </w:rPr>
-        <w:t xml:space="preserve"> allows us to create and configure mock objects, by simplifying the development of tests for classes with external dependencies significantly.</w:t>
+        <w:t>To test the application I will write some small tests and I will use Mockito. Mockito is a popular mock framework which can be used in conjunction with JUnit. Mockito allows us to create and configure mock objects, by simplifying the development of tests for classes with external dependencies significantly.</w:t>
       </w:r>
     </w:p>
     <w:p>
@@ -3756,7 +3690,7 @@
               <w:rStyle w:val="PageNumber"/>
               <w:noProof/>
             </w:rPr>
-            <w:t>9</w:t>
+            <w:t>2</w:t>
           </w:r>
           <w:r>
             <w:rPr>
@@ -3900,10 +3834,7 @@
         </w:tcPr>
         <w:p>
           <w:r>
-            <w:t xml:space="preserve">  Date:  </w:t>
-          </w:r>
-          <w:r>
-            <w:t>25.04.2018</w:t>
+            <w:t xml:space="preserve">  Date:  25.04.2018</w:t>
           </w:r>
         </w:p>
       </w:tc>

</xml_diff>